<commit_message>
finished Q4. Fixed Q1. Finished my report on Q1,Q4
</commit_message>
<xml_diff>
--- a/Report/Report-CA1.docx
+++ b/Report/Report-CA1.docx
@@ -1,6 +1,6 @@
 
 <file path=word/document.xml><?xml version="1.0" encoding="utf-8"?>
-<w:document xmlns:wpc="http://schemas.microsoft.com/office/word/2010/wordprocessingCanvas" xmlns:cx="http://schemas.microsoft.com/office/drawing/2014/chartex" xmlns:cx1="http://schemas.microsoft.com/office/drawing/2015/9/8/chartex" xmlns:cx2="http://schemas.microsoft.com/office/drawing/2015/10/21/chartex" xmlns:cx3="http://schemas.microsoft.com/office/drawing/2016/5/9/chartex" xmlns:cx4="http://schemas.microsoft.com/office/drawing/2016/5/10/chartex" xmlns:cx5="http://schemas.microsoft.com/office/drawing/2016/5/11/chartex" xmlns:cx6="http://schemas.microsoft.com/office/drawing/2016/5/12/chartex" xmlns:cx7="http://schemas.microsoft.com/office/drawing/2016/5/13/chartex" xmlns:cx8="http://schemas.microsoft.com/office/drawing/2016/5/14/chartex" xmlns:mc="http://schemas.openxmlformats.org/markup-compatibility/2006" xmlns:aink="http://schemas.microsoft.com/office/drawing/2016/ink" xmlns:am3d="http://schemas.microsoft.com/office/drawing/2017/model3d" xmlns:o="urn:schemas-microsoft-com:office:office" xmlns:oel="http://schemas.microsoft.com/office/2019/extlst" xmlns:r="http://schemas.openxmlformats.org/officeDocument/2006/relationships" xmlns:m="http://schemas.openxmlformats.org/officeDocument/2006/math" xmlns:v="urn:schemas-microsoft-com:vml" xmlns:wp14="http://schemas.microsoft.com/office/word/2010/wordprocessingDrawing" xmlns:wp="http://schemas.openxmlformats.org/drawingml/2006/wordprocessingDrawing" xmlns:w10="urn:schemas-microsoft-com:office:word" xmlns:w="http://schemas.openxmlformats.org/wordprocessingml/2006/main" xmlns:w14="http://schemas.microsoft.com/office/word/2010/wordml" xmlns:w15="http://schemas.microsoft.com/office/word/2012/wordml" xmlns:w16cex="http://schemas.microsoft.com/office/word/2018/wordml/cex" xmlns:w16cid="http://schemas.microsoft.com/office/word/2016/wordml/cid" xmlns:w16="http://schemas.microsoft.com/office/word/2018/wordml" xmlns:w16du="http://schemas.microsoft.com/office/word/2023/wordml/word16du" xmlns:w16sdtdh="http://schemas.microsoft.com/office/word/2020/wordml/sdtdatahash" xmlns:w16se="http://schemas.microsoft.com/office/word/2015/wordml/symex" xmlns:wpg="http://schemas.microsoft.com/office/word/2010/wordprocessingGroup" xmlns:wpi="http://schemas.microsoft.com/office/word/2010/wordprocessingInk" xmlns:wne="http://schemas.microsoft.com/office/word/2006/wordml" xmlns:wps="http://schemas.microsoft.com/office/word/2010/wordprocessingShape" mc:Ignorable="w14 w15 w16se w16cid w16 w16cex w16sdtdh w16du wp14">
+<w:document xmlns:wpc="http://schemas.microsoft.com/office/word/2010/wordprocessingCanvas" xmlns:cx="http://schemas.microsoft.com/office/drawing/2014/chartex" xmlns:cx1="http://schemas.microsoft.com/office/drawing/2015/9/8/chartex" xmlns:cx2="http://schemas.microsoft.com/office/drawing/2015/10/21/chartex" xmlns:cx3="http://schemas.microsoft.com/office/drawing/2016/5/9/chartex" xmlns:cx4="http://schemas.microsoft.com/office/drawing/2016/5/10/chartex" xmlns:cx5="http://schemas.microsoft.com/office/drawing/2016/5/11/chartex" xmlns:cx6="http://schemas.microsoft.com/office/drawing/2016/5/12/chartex" xmlns:cx7="http://schemas.microsoft.com/office/drawing/2016/5/13/chartex" xmlns:cx8="http://schemas.microsoft.com/office/drawing/2016/5/14/chartex" xmlns:mc="http://schemas.openxmlformats.org/markup-compatibility/2006" xmlns:aink="http://schemas.microsoft.com/office/drawing/2016/ink" xmlns:am3d="http://schemas.microsoft.com/office/drawing/2017/model3d" xmlns:o="urn:schemas-microsoft-com:office:office" xmlns:r="http://schemas.openxmlformats.org/officeDocument/2006/relationships" xmlns:m="http://schemas.openxmlformats.org/officeDocument/2006/math" xmlns:v="urn:schemas-microsoft-com:vml" xmlns:wp14="http://schemas.microsoft.com/office/word/2010/wordprocessingDrawing" xmlns:wp="http://schemas.openxmlformats.org/drawingml/2006/wordprocessingDrawing" xmlns:w10="urn:schemas-microsoft-com:office:word" xmlns:w="http://schemas.openxmlformats.org/wordprocessingml/2006/main" xmlns:w14="http://schemas.microsoft.com/office/word/2010/wordml" xmlns:w15="http://schemas.microsoft.com/office/word/2012/wordml" xmlns:w16cex="http://schemas.microsoft.com/office/word/2018/wordml/cex" xmlns:w16cid="http://schemas.microsoft.com/office/word/2016/wordml/cid" xmlns:w16="http://schemas.microsoft.com/office/word/2018/wordml" xmlns:w16sdtdh="http://schemas.microsoft.com/office/word/2020/wordml/sdtdatahash" xmlns:w16se="http://schemas.microsoft.com/office/word/2015/wordml/symex" xmlns:wpg="http://schemas.microsoft.com/office/word/2010/wordprocessingGroup" xmlns:wpi="http://schemas.microsoft.com/office/word/2010/wordprocessingInk" xmlns:wne="http://schemas.microsoft.com/office/word/2006/wordml" xmlns:wps="http://schemas.microsoft.com/office/word/2010/wordprocessingShape" mc:Ignorable="w14 w15 w16se w16cid w16 w16cex w16sdtdh wp14">
   <w:body>
     <w:p>
       <w:pPr>
@@ -112,6 +112,7 @@
           <w:lang w:bidi="fa-IR"/>
         </w:rPr>
       </w:pPr>
+      <w:proofErr w:type="spellStart"/>
       <w:r>
         <w:rPr>
           <w:rFonts w:cs="B Nazanin" w:hint="cs"/>
@@ -120,7 +121,18 @@
           <w:rtl/>
           <w:lang w:bidi="fa-IR"/>
         </w:rPr>
-        <w:t xml:space="preserve">فربد عظیم محسنی </w:t>
+        <w:t>فربد</w:t>
+      </w:r>
+      <w:proofErr w:type="spellEnd"/>
+      <w:r>
+        <w:rPr>
+          <w:rFonts w:cs="B Nazanin" w:hint="cs"/>
+          <w:sz w:val="32"/>
+          <w:szCs w:val="32"/>
+          <w:rtl/>
+          <w:lang w:bidi="fa-IR"/>
+        </w:rPr>
+        <w:t xml:space="preserve"> عظیم محسنی </w:t>
       </w:r>
       <w:r>
         <w:rPr>
@@ -175,7 +187,6 @@
           <w:rFonts w:cs="B Nazanin"/>
           <w:sz w:val="40"/>
           <w:szCs w:val="40"/>
-          <w:rtl/>
           <w:lang w:bidi="fa-IR"/>
         </w:rPr>
       </w:pPr>
@@ -199,6 +210,18 @@
         </w:rPr>
         <w:t>:</w:t>
       </w:r>
+    </w:p>
+    <w:p>
+      <w:pPr>
+        <w:bidi/>
+        <w:rPr>
+          <w:rFonts w:cs="B Nazanin" w:hint="cs"/>
+          <w:sz w:val="28"/>
+          <w:szCs w:val="28"/>
+          <w:rtl/>
+          <w:lang w:bidi="fa-IR"/>
+        </w:rPr>
+      </w:pPr>
     </w:p>
     <w:p>
       <w:pPr>
@@ -207,7 +230,7 @@
         </w:tabs>
         <w:bidi/>
         <w:rPr>
-          <w:rFonts w:cs="B Nazanin"/>
+          <w:rFonts w:cs="B Nazanin" w:hint="cs"/>
           <w:sz w:val="28"/>
           <w:szCs w:val="28"/>
           <w:rtl/>
@@ -224,6 +247,7 @@
         </w:rPr>
         <w:t xml:space="preserve">در این بخش ، با استفاده از </w:t>
       </w:r>
+      <w:proofErr w:type="spellStart"/>
       <w:r>
         <w:rPr>
           <w:rFonts w:cs="B Nazanin"/>
@@ -233,15 +257,289 @@
         </w:rPr>
         <w:t>opencv</w:t>
       </w:r>
-      <w:r>
-        <w:rPr>
-          <w:rFonts w:cs="B Nazanin" w:hint="cs"/>
-          <w:sz w:val="28"/>
-          <w:szCs w:val="28"/>
-          <w:rtl/>
-          <w:lang w:bidi="fa-IR"/>
-        </w:rPr>
-        <w:t xml:space="preserve"> ابتدا تصاویر را میخوانیم . در حالت سریال ، با استفاده از حلقه های تو در تو ، روی پیکسل های عکس پیمایش میکنیم و لوگو را اضافه میکنیم :</w:t>
+      <w:proofErr w:type="spellEnd"/>
+      <w:r>
+        <w:rPr>
+          <w:rFonts w:cs="B Nazanin" w:hint="cs"/>
+          <w:sz w:val="28"/>
+          <w:szCs w:val="28"/>
+          <w:rtl/>
+          <w:lang w:bidi="fa-IR"/>
+        </w:rPr>
+        <w:t xml:space="preserve"> ابتدا تصاویر را میخوانیم.</w:t>
+      </w:r>
+      <w:r>
+        <w:rPr>
+          <w:rFonts w:cs="B Nazanin" w:hint="cs"/>
+          <w:sz w:val="28"/>
+          <w:szCs w:val="28"/>
+          <w:rtl/>
+          <w:lang w:bidi="fa-IR"/>
+        </w:rPr>
+        <w:t xml:space="preserve"> و سپس لوگو را به اندازه عکس </w:t>
+      </w:r>
+      <w:r>
+        <w:rPr>
+          <w:rFonts w:cs="B Nazanin"/>
+          <w:sz w:val="28"/>
+          <w:szCs w:val="28"/>
+          <w:lang w:bidi="fa-IR"/>
+        </w:rPr>
+        <w:t>pad</w:t>
+      </w:r>
+      <w:r>
+        <w:rPr>
+          <w:rFonts w:cs="B Nazanin" w:hint="cs"/>
+          <w:sz w:val="28"/>
+          <w:szCs w:val="28"/>
+          <w:rtl/>
+          <w:lang w:bidi="fa-IR"/>
+        </w:rPr>
+        <w:t xml:space="preserve"> می کنیم.</w:t>
+      </w:r>
+      <w:r>
+        <w:rPr>
+          <w:rFonts w:cs="B Nazanin" w:hint="cs"/>
+          <w:sz w:val="28"/>
+          <w:szCs w:val="28"/>
+          <w:rtl/>
+          <w:lang w:bidi="fa-IR"/>
+        </w:rPr>
+        <w:t xml:space="preserve"> در حالت سریال ، با استفاده از حلقه های تو در تو ، روی </w:t>
+      </w:r>
+      <w:proofErr w:type="spellStart"/>
+      <w:r>
+        <w:rPr>
+          <w:rFonts w:cs="B Nazanin" w:hint="cs"/>
+          <w:sz w:val="28"/>
+          <w:szCs w:val="28"/>
+          <w:rtl/>
+          <w:lang w:bidi="fa-IR"/>
+        </w:rPr>
+        <w:t>پیکسل</w:t>
+      </w:r>
+      <w:proofErr w:type="spellEnd"/>
+      <w:r>
+        <w:rPr>
+          <w:rFonts w:cs="B Nazanin" w:hint="cs"/>
+          <w:sz w:val="28"/>
+          <w:szCs w:val="28"/>
+          <w:rtl/>
+          <w:lang w:bidi="fa-IR"/>
+        </w:rPr>
+        <w:t xml:space="preserve"> های عکس </w:t>
+      </w:r>
+      <w:proofErr w:type="spellStart"/>
+      <w:r>
+        <w:rPr>
+          <w:rFonts w:cs="B Nazanin" w:hint="cs"/>
+          <w:sz w:val="28"/>
+          <w:szCs w:val="28"/>
+          <w:rtl/>
+          <w:lang w:bidi="fa-IR"/>
+        </w:rPr>
+        <w:t>پیمایش</w:t>
+      </w:r>
+      <w:proofErr w:type="spellEnd"/>
+      <w:r>
+        <w:rPr>
+          <w:rFonts w:cs="B Nazanin" w:hint="cs"/>
+          <w:sz w:val="28"/>
+          <w:szCs w:val="28"/>
+          <w:rtl/>
+          <w:lang w:bidi="fa-IR"/>
+        </w:rPr>
+        <w:t xml:space="preserve"> میکنیم و لوگو را اضافه میکنیم</w:t>
+      </w:r>
+      <w:r>
+        <w:rPr>
+          <w:rFonts w:cs="B Nazanin" w:hint="cs"/>
+          <w:sz w:val="28"/>
+          <w:szCs w:val="28"/>
+          <w:rtl/>
+          <w:lang w:bidi="fa-IR"/>
+        </w:rPr>
+        <w:t xml:space="preserve">. به این صورت که ابتدا لوگو را در 5 ضرب می کنیم و در نهایت با سه بار شیفت دادن تقسیم بر 8 می کنیم تا بتوانیم در کل لوگو را در </w:t>
+      </w:r>
+      <w:r>
+        <w:rPr>
+          <w:rFonts w:cs="B Nazanin"/>
+          <w:sz w:val="28"/>
+          <w:szCs w:val="28"/>
+          <w:lang w:bidi="fa-IR"/>
+        </w:rPr>
+        <w:t>0.625</w:t>
+      </w:r>
+      <w:r>
+        <w:rPr>
+          <w:rFonts w:cs="B Nazanin" w:hint="cs"/>
+          <w:sz w:val="28"/>
+          <w:szCs w:val="28"/>
+          <w:rtl/>
+          <w:lang w:bidi="fa-IR"/>
+        </w:rPr>
+        <w:t xml:space="preserve"> ضرب کرده باشیم. در نهایت نیز </w:t>
+      </w:r>
+      <w:proofErr w:type="spellStart"/>
+      <w:r>
+        <w:rPr>
+          <w:rFonts w:cs="B Nazanin" w:hint="cs"/>
+          <w:sz w:val="28"/>
+          <w:szCs w:val="28"/>
+          <w:rtl/>
+          <w:lang w:bidi="fa-IR"/>
+        </w:rPr>
+        <w:t>پیکسل</w:t>
+      </w:r>
+      <w:proofErr w:type="spellEnd"/>
+      <w:r>
+        <w:rPr>
+          <w:rFonts w:cs="B Nazanin" w:hint="cs"/>
+          <w:sz w:val="28"/>
+          <w:szCs w:val="28"/>
+          <w:rtl/>
+          <w:lang w:bidi="fa-IR"/>
+        </w:rPr>
+        <w:t xml:space="preserve"> به </w:t>
+      </w:r>
+      <w:proofErr w:type="spellStart"/>
+      <w:r>
+        <w:rPr>
+          <w:rFonts w:cs="B Nazanin" w:hint="cs"/>
+          <w:sz w:val="28"/>
+          <w:szCs w:val="28"/>
+          <w:rtl/>
+          <w:lang w:bidi="fa-IR"/>
+        </w:rPr>
+        <w:t>پیکسل</w:t>
+      </w:r>
+      <w:proofErr w:type="spellEnd"/>
+      <w:r>
+        <w:rPr>
+          <w:rFonts w:cs="B Nazanin" w:hint="cs"/>
+          <w:sz w:val="28"/>
+          <w:szCs w:val="28"/>
+          <w:rtl/>
+          <w:lang w:bidi="fa-IR"/>
+        </w:rPr>
+        <w:t xml:space="preserve"> جمع می کنیم.</w:t>
+      </w:r>
+      <w:r>
+        <w:rPr>
+          <w:rFonts w:cs="B Nazanin" w:hint="cs"/>
+          <w:sz w:val="28"/>
+          <w:szCs w:val="28"/>
+          <w:rtl/>
+          <w:lang w:bidi="fa-IR"/>
+        </w:rPr>
+        <w:t xml:space="preserve"> این جمع به صورت </w:t>
+      </w:r>
+      <w:r>
+        <w:rPr>
+          <w:rFonts w:cs="B Nazanin"/>
+          <w:sz w:val="28"/>
+          <w:szCs w:val="28"/>
+          <w:lang w:bidi="fa-IR"/>
+        </w:rPr>
+        <w:t>saturation</w:t>
+      </w:r>
+      <w:r>
+        <w:rPr>
+          <w:rFonts w:cs="B Nazanin" w:hint="cs"/>
+          <w:sz w:val="28"/>
+          <w:szCs w:val="28"/>
+          <w:rtl/>
+          <w:lang w:bidi="fa-IR"/>
+        </w:rPr>
+        <w:t xml:space="preserve"> انجام می شوند تا داده ها در محدوده </w:t>
+      </w:r>
+      <w:r>
+        <w:rPr>
+          <w:rFonts w:cs="B Nazanin"/>
+          <w:sz w:val="28"/>
+          <w:szCs w:val="28"/>
+          <w:lang w:bidi="fa-IR"/>
+        </w:rPr>
+        <w:t xml:space="preserve">0 </w:t>
+      </w:r>
+      <w:r>
+        <w:rPr>
+          <w:rFonts w:cs="B Nazanin" w:hint="cs"/>
+          <w:sz w:val="28"/>
+          <w:szCs w:val="28"/>
+          <w:rtl/>
+          <w:lang w:bidi="fa-IR"/>
+        </w:rPr>
+        <w:t xml:space="preserve"> تا </w:t>
+      </w:r>
+      <w:r>
+        <w:rPr>
+          <w:rFonts w:cs="B Nazanin"/>
+          <w:sz w:val="28"/>
+          <w:szCs w:val="28"/>
+          <w:lang w:bidi="fa-IR"/>
+        </w:rPr>
+        <w:t>255</w:t>
+      </w:r>
+      <w:r>
+        <w:rPr>
+          <w:rFonts w:cs="B Nazanin" w:hint="cs"/>
+          <w:sz w:val="28"/>
+          <w:szCs w:val="28"/>
+          <w:rtl/>
+          <w:lang w:bidi="fa-IR"/>
+        </w:rPr>
+        <w:t xml:space="preserve"> قرار بگیرند. </w:t>
+      </w:r>
+      <w:r>
+        <w:rPr>
+          <w:rFonts w:cs="B Nazanin" w:hint="cs"/>
+          <w:sz w:val="28"/>
+          <w:szCs w:val="28"/>
+          <w:rtl/>
+          <w:lang w:bidi="fa-IR"/>
+        </w:rPr>
+        <w:t xml:space="preserve">تمام عملیات ها به صورت </w:t>
+      </w:r>
+      <w:r>
+        <w:rPr>
+          <w:rFonts w:cs="B Nazanin"/>
+          <w:sz w:val="28"/>
+          <w:szCs w:val="28"/>
+          <w:lang w:bidi="fa-IR"/>
+        </w:rPr>
+        <w:t>short</w:t>
+      </w:r>
+      <w:r>
+        <w:rPr>
+          <w:rFonts w:cs="B Nazanin" w:hint="cs"/>
+          <w:sz w:val="28"/>
+          <w:szCs w:val="28"/>
+          <w:rtl/>
+          <w:lang w:bidi="fa-IR"/>
+        </w:rPr>
+        <w:t xml:space="preserve"> انجام شده و در نهایت به </w:t>
+      </w:r>
+      <w:proofErr w:type="spellStart"/>
+      <w:r>
+        <w:rPr>
+          <w:rFonts w:cs="B Nazanin"/>
+          <w:sz w:val="28"/>
+          <w:szCs w:val="28"/>
+          <w:lang w:bidi="fa-IR"/>
+        </w:rPr>
+        <w:t>uchar</w:t>
+      </w:r>
+      <w:proofErr w:type="spellEnd"/>
+      <w:r>
+        <w:rPr>
+          <w:rFonts w:cs="B Nazanin" w:hint="cs"/>
+          <w:sz w:val="28"/>
+          <w:szCs w:val="28"/>
+          <w:rtl/>
+          <w:lang w:bidi="fa-IR"/>
+        </w:rPr>
+        <w:t xml:space="preserve"> تبدیل می شوند.</w:t>
       </w:r>
     </w:p>
     <w:p>
@@ -264,7 +562,7 @@
           <w:noProof/>
         </w:rPr>
         <w:drawing>
-          <wp:inline distT="0" distB="0" distL="0" distR="0" wp14:anchorId="66F6F691" wp14:editId="0BEC71A5">
+          <wp:inline distT="0" distB="0" distL="0" distR="0" wp14:anchorId="66F6F691" wp14:editId="70EB7314">
             <wp:extent cx="4419515" cy="3380740"/>
             <wp:effectExtent l="0" t="0" r="635" b="0"/>
             <wp:docPr id="1699840843" name="Picture 1"/>
@@ -307,7 +605,7 @@
         </w:tabs>
         <w:bidi/>
         <w:rPr>
-          <w:rFonts w:cs="B Nazanin"/>
+          <w:rFonts w:cs="B Nazanin" w:hint="cs"/>
           <w:sz w:val="28"/>
           <w:szCs w:val="28"/>
           <w:rtl/>
@@ -343,6 +641,7 @@
         </w:rPr>
         <w:t xml:space="preserve">حلقه های تو در تو وجود دارند ولی محاسبات بوسیله دستورات موازی </w:t>
       </w:r>
+      <w:proofErr w:type="spellStart"/>
       <w:r>
         <w:rPr>
           <w:rFonts w:cs="B Nazanin"/>
@@ -352,43 +651,297 @@
         </w:rPr>
         <w:t>simd</w:t>
       </w:r>
-      <w:r>
-        <w:rPr>
-          <w:rFonts w:cs="B Nazanin" w:hint="cs"/>
-          <w:sz w:val="28"/>
-          <w:szCs w:val="28"/>
-          <w:rtl/>
-          <w:lang w:bidi="fa-IR"/>
-        </w:rPr>
-        <w:t xml:space="preserve"> انجام میشود : ابتدا ایندکس مورد نظر برای قرار گرفتن لوگو محاسبه میشود . سپس از هردو عکس لود میشود و عملیات ریاضی انجام میشود و روی آبجکت عکس خروجی نوشته میشود :</w:t>
-      </w:r>
-    </w:p>
-    <w:p>
-      <w:pPr>
-        <w:tabs>
-          <w:tab w:val="left" w:pos="1116"/>
-        </w:tabs>
-        <w:bidi/>
-        <w:jc w:val="center"/>
-        <w:rPr>
-          <w:rFonts w:cs="B Nazanin"/>
-          <w:color w:val="FF0000"/>
-          <w:sz w:val="32"/>
-          <w:szCs w:val="32"/>
-          <w:rtl/>
-          <w:lang w:bidi="fa-IR"/>
-        </w:rPr>
-      </w:pPr>
-      <w:r>
-        <w:rPr>
-          <w:noProof/>
+      <w:proofErr w:type="spellEnd"/>
+      <w:r>
+        <w:rPr>
+          <w:rFonts w:cs="B Nazanin" w:hint="cs"/>
+          <w:sz w:val="28"/>
+          <w:szCs w:val="28"/>
+          <w:rtl/>
+          <w:lang w:bidi="fa-IR"/>
+        </w:rPr>
+        <w:t xml:space="preserve"> انجام میشود : ابتدا </w:t>
+      </w:r>
+      <w:proofErr w:type="spellStart"/>
+      <w:r>
+        <w:rPr>
+          <w:rFonts w:cs="B Nazanin" w:hint="cs"/>
+          <w:sz w:val="28"/>
+          <w:szCs w:val="28"/>
+          <w:rtl/>
+          <w:lang w:bidi="fa-IR"/>
+        </w:rPr>
+        <w:t>ایندکس</w:t>
+      </w:r>
+      <w:proofErr w:type="spellEnd"/>
+      <w:r>
+        <w:rPr>
+          <w:rFonts w:cs="B Nazanin" w:hint="cs"/>
+          <w:sz w:val="28"/>
+          <w:szCs w:val="28"/>
+          <w:rtl/>
+          <w:lang w:bidi="fa-IR"/>
+        </w:rPr>
+        <w:t xml:space="preserve"> مورد نظر برای قرار گرفتن لوگو محاسبه میشود</w:t>
+      </w:r>
+      <w:r>
+        <w:rPr>
+          <w:rFonts w:cs="B Nazanin" w:hint="cs"/>
+          <w:sz w:val="28"/>
+          <w:szCs w:val="28"/>
+          <w:rtl/>
+          <w:lang w:bidi="fa-IR"/>
+        </w:rPr>
+        <w:t>. نکته ای که وجود دارد این است که ما داد</w:t>
+      </w:r>
+      <w:r>
+        <w:rPr>
+          <w:rFonts w:cs="B Nazanin" w:hint="cs"/>
+          <w:sz w:val="28"/>
+          <w:szCs w:val="28"/>
+          <w:rtl/>
+          <w:lang w:bidi="fa-IR"/>
+        </w:rPr>
+        <w:t xml:space="preserve">ه ها را </w:t>
+      </w:r>
+      <w:r>
+        <w:rPr>
+          <w:rFonts w:cs="B Nazanin" w:hint="cs"/>
+          <w:sz w:val="28"/>
+          <w:szCs w:val="28"/>
+          <w:rtl/>
+          <w:lang w:bidi="fa-IR"/>
         </w:rPr>
         <w:lastRenderedPageBreak/>
+        <w:t xml:space="preserve">128 بیت میخوانیم که شامل 16 </w:t>
+      </w:r>
+      <w:proofErr w:type="spellStart"/>
+      <w:r>
+        <w:rPr>
+          <w:rFonts w:cs="B Nazanin" w:hint="cs"/>
+          <w:sz w:val="28"/>
+          <w:szCs w:val="28"/>
+          <w:rtl/>
+          <w:lang w:bidi="fa-IR"/>
+        </w:rPr>
+        <w:t>پیکسل</w:t>
+      </w:r>
+      <w:proofErr w:type="spellEnd"/>
+      <w:r>
+        <w:rPr>
+          <w:rFonts w:cs="B Nazanin" w:hint="cs"/>
+          <w:sz w:val="28"/>
+          <w:szCs w:val="28"/>
+          <w:rtl/>
+          <w:lang w:bidi="fa-IR"/>
+        </w:rPr>
+        <w:t xml:space="preserve"> از عکس است. ولی باید محاسبات را با داده های 16 بیتی </w:t>
+      </w:r>
+      <w:r>
+        <w:rPr>
+          <w:rFonts w:cs="B Nazanin"/>
+          <w:sz w:val="28"/>
+          <w:szCs w:val="28"/>
+          <w:lang w:bidi="fa-IR"/>
+        </w:rPr>
+        <w:t>short</w:t>
+      </w:r>
+      <w:r>
+        <w:rPr>
+          <w:rFonts w:cs="B Nazanin" w:hint="cs"/>
+          <w:sz w:val="28"/>
+          <w:szCs w:val="28"/>
+          <w:rtl/>
+          <w:lang w:bidi="fa-IR"/>
+        </w:rPr>
+        <w:t xml:space="preserve"> انجام دهیم. به همین منظور از دستور </w:t>
+      </w:r>
+      <w:r>
+        <w:rPr>
+          <w:rFonts w:cs="B Nazanin"/>
+          <w:sz w:val="28"/>
+          <w:szCs w:val="28"/>
+          <w:lang w:bidi="fa-IR"/>
+        </w:rPr>
+        <w:t>_mm_cvtepu8_epi16</w:t>
+      </w:r>
+      <w:r>
+        <w:rPr>
+          <w:rFonts w:cs="B Nazanin" w:hint="cs"/>
+          <w:sz w:val="28"/>
+          <w:szCs w:val="28"/>
+          <w:rtl/>
+          <w:lang w:bidi="fa-IR"/>
+        </w:rPr>
+        <w:t xml:space="preserve"> استفاده می کنیم که به این صورت کار می کند که 8 بایت بالا را خوانده و هر کدام را به داده های 16 بیتی تبدیل می کند و در نهایت ما 8 </w:t>
+      </w:r>
+      <w:proofErr w:type="spellStart"/>
+      <w:r>
+        <w:rPr>
+          <w:rFonts w:cs="B Nazanin" w:hint="cs"/>
+          <w:sz w:val="28"/>
+          <w:szCs w:val="28"/>
+          <w:rtl/>
+          <w:lang w:bidi="fa-IR"/>
+        </w:rPr>
+        <w:t>پیکسل</w:t>
+      </w:r>
+      <w:proofErr w:type="spellEnd"/>
+      <w:r>
+        <w:rPr>
+          <w:rFonts w:cs="B Nazanin" w:hint="cs"/>
+          <w:sz w:val="28"/>
+          <w:szCs w:val="28"/>
+          <w:rtl/>
+          <w:lang w:bidi="fa-IR"/>
+        </w:rPr>
+        <w:t xml:space="preserve"> را در هر دور پردازش می کنیم. و عملیات ها را به صورت </w:t>
+      </w:r>
+      <w:r>
+        <w:rPr>
+          <w:rFonts w:cs="B Nazanin"/>
+          <w:sz w:val="28"/>
+          <w:szCs w:val="28"/>
+          <w:lang w:bidi="fa-IR"/>
+        </w:rPr>
+        <w:t>word</w:t>
+      </w:r>
+      <w:r>
+        <w:rPr>
+          <w:rFonts w:cs="B Nazanin" w:hint="cs"/>
+          <w:sz w:val="28"/>
+          <w:szCs w:val="28"/>
+          <w:rtl/>
+          <w:lang w:bidi="fa-IR"/>
+        </w:rPr>
+        <w:t xml:space="preserve"> انجام می دهیم. عملیات ها نیز شبیه حالت سریال هستند. در نهایت از </w:t>
+      </w:r>
+      <w:r>
+        <w:rPr>
+          <w:rFonts w:cs="B Nazanin"/>
+          <w:sz w:val="28"/>
+          <w:szCs w:val="28"/>
+          <w:lang w:bidi="fa-IR"/>
+        </w:rPr>
+        <w:t>_mm_packus_epi16</w:t>
+      </w:r>
+      <w:r>
+        <w:rPr>
+          <w:rFonts w:cs="B Nazanin" w:hint="cs"/>
+          <w:sz w:val="28"/>
+          <w:szCs w:val="28"/>
+          <w:rtl/>
+          <w:lang w:bidi="fa-IR"/>
+        </w:rPr>
+        <w:t xml:space="preserve"> برای اینکه داده ها را به صورت </w:t>
+      </w:r>
+      <w:proofErr w:type="spellStart"/>
+      <w:r>
+        <w:rPr>
+          <w:rFonts w:cs="B Nazanin"/>
+          <w:sz w:val="28"/>
+          <w:szCs w:val="28"/>
+          <w:lang w:bidi="fa-IR"/>
+        </w:rPr>
+        <w:t>uchar</w:t>
+      </w:r>
+      <w:proofErr w:type="spellEnd"/>
+      <w:r>
+        <w:rPr>
+          <w:rFonts w:cs="B Nazanin" w:hint="cs"/>
+          <w:sz w:val="28"/>
+          <w:szCs w:val="28"/>
+          <w:rtl/>
+          <w:lang w:bidi="fa-IR"/>
+        </w:rPr>
+        <w:t xml:space="preserve"> و غیر علامت دار تبدیل کنیم استفاده می کنیم. این عملیات به صورت </w:t>
+      </w:r>
+      <w:r>
+        <w:rPr>
+          <w:rFonts w:cs="B Nazanin"/>
+          <w:sz w:val="28"/>
+          <w:szCs w:val="28"/>
+          <w:lang w:bidi="fa-IR"/>
+        </w:rPr>
+        <w:t>saturation</w:t>
+      </w:r>
+      <w:r>
+        <w:rPr>
+          <w:rFonts w:cs="B Nazanin" w:hint="cs"/>
+          <w:sz w:val="28"/>
+          <w:szCs w:val="28"/>
+          <w:rtl/>
+          <w:lang w:bidi="fa-IR"/>
+        </w:rPr>
+        <w:t xml:space="preserve"> </w:t>
+      </w:r>
+      <w:r>
+        <w:rPr>
+          <w:rFonts w:cs="B Nazanin" w:hint="cs"/>
+          <w:sz w:val="28"/>
+          <w:szCs w:val="28"/>
+          <w:rtl/>
+          <w:lang w:bidi="fa-IR"/>
+        </w:rPr>
+        <w:t xml:space="preserve">انجام می شود و داده ها را در محدوده </w:t>
+      </w:r>
+      <w:r>
+        <w:rPr>
+          <w:rFonts w:cs="B Nazanin"/>
+          <w:sz w:val="28"/>
+          <w:szCs w:val="28"/>
+          <w:lang w:bidi="fa-IR"/>
+        </w:rPr>
+        <w:t xml:space="preserve">0 </w:t>
+      </w:r>
+      <w:r>
+        <w:rPr>
+          <w:rFonts w:cs="B Nazanin" w:hint="cs"/>
+          <w:sz w:val="28"/>
+          <w:szCs w:val="28"/>
+          <w:rtl/>
+          <w:lang w:bidi="fa-IR"/>
+        </w:rPr>
+        <w:t xml:space="preserve"> تا </w:t>
+      </w:r>
+      <w:r>
+        <w:rPr>
+          <w:rFonts w:cs="B Nazanin"/>
+          <w:sz w:val="28"/>
+          <w:szCs w:val="28"/>
+          <w:lang w:bidi="fa-IR"/>
+        </w:rPr>
+        <w:t>255</w:t>
+      </w:r>
+      <w:r>
+        <w:rPr>
+          <w:rFonts w:cs="B Nazanin" w:hint="cs"/>
+          <w:sz w:val="28"/>
+          <w:szCs w:val="28"/>
+          <w:rtl/>
+          <w:lang w:bidi="fa-IR"/>
+        </w:rPr>
+        <w:t xml:space="preserve"> قرار می دهد.</w:t>
+      </w:r>
+      <w:r>
+        <w:rPr>
+          <w:noProof/>
+        </w:rPr>
+        <w:t xml:space="preserve"> </w:t>
+      </w:r>
+      <w:r>
+        <w:rPr>
+          <w:rFonts w:cs="B Nazanin"/>
+          <w:sz w:val="28"/>
+          <w:szCs w:val="28"/>
+          <w:rtl/>
+          <w:lang w:bidi="fa-IR"/>
+        </w:rPr>
         <w:drawing>
-          <wp:inline distT="0" distB="0" distL="0" distR="0" wp14:anchorId="034EF86E" wp14:editId="15BB39C9">
-            <wp:extent cx="4566172" cy="3368040"/>
-            <wp:effectExtent l="0" t="0" r="6350" b="3810"/>
-            <wp:docPr id="1960874973" name="Picture 1"/>
+          <wp:inline distT="0" distB="0" distL="0" distR="0" wp14:anchorId="3D857546" wp14:editId="0246CF78">
+            <wp:extent cx="5943600" cy="6082030"/>
+            <wp:effectExtent l="0" t="0" r="0" b="0"/>
+            <wp:docPr id="2" name="Picture 2"/>
             <wp:cNvGraphicFramePr>
               <a:graphicFrameLocks xmlns:a="http://schemas.openxmlformats.org/drawingml/2006/main" noChangeAspect="1"/>
             </wp:cNvGraphicFramePr>
@@ -396,7 +949,7 @@
               <a:graphicData uri="http://schemas.openxmlformats.org/drawingml/2006/picture">
                 <pic:pic xmlns:pic="http://schemas.openxmlformats.org/drawingml/2006/picture">
                   <pic:nvPicPr>
-                    <pic:cNvPr id="1960874973" name=""/>
+                    <pic:cNvPr id="1" name=""/>
                     <pic:cNvPicPr/>
                   </pic:nvPicPr>
                   <pic:blipFill>
@@ -408,7 +961,7 @@
                   <pic:spPr>
                     <a:xfrm>
                       <a:off x="0" y="0"/>
-                      <a:ext cx="4568430" cy="3369706"/>
+                      <a:ext cx="5943600" cy="6082030"/>
                     </a:xfrm>
                     <a:prstGeom prst="rect">
                       <a:avLst/>
@@ -420,16 +973,6 @@
           </wp:inline>
         </w:drawing>
       </w:r>
-      <w:r>
-        <w:rPr>
-          <w:rFonts w:cs="B Nazanin"/>
-          <w:sz w:val="32"/>
-          <w:szCs w:val="32"/>
-          <w:rtl/>
-          <w:lang w:bidi="fa-IR"/>
-        </w:rPr>
-        <w:br/>
-      </w:r>
     </w:p>
     <w:p>
       <w:pPr>
@@ -437,8 +980,9 @@
           <w:tab w:val="left" w:pos="1116"/>
         </w:tabs>
         <w:bidi/>
-        <w:rPr>
-          <w:rFonts w:cs="B Nazanin" w:hint="cs"/>
+        <w:jc w:val="center"/>
+        <w:rPr>
+          <w:rFonts w:cs="B Nazanin"/>
           <w:color w:val="FF0000"/>
           <w:sz w:val="32"/>
           <w:szCs w:val="32"/>
@@ -448,14 +992,532 @@
       </w:pPr>
       <w:r>
         <w:rPr>
-          <w:rFonts w:cs="B Nazanin" w:hint="cs"/>
+          <w:rFonts w:cs="B Nazanin"/>
+          <w:sz w:val="32"/>
+          <w:szCs w:val="32"/>
+          <w:rtl/>
+          <w:lang w:bidi="fa-IR"/>
+        </w:rPr>
+        <w:br/>
+      </w:r>
+    </w:p>
+    <w:p>
+      <w:pPr>
+        <w:tabs>
+          <w:tab w:val="left" w:pos="1116"/>
+        </w:tabs>
+        <w:bidi/>
+        <w:rPr>
+          <w:rFonts w:cs="B Nazanin"/>
           <w:color w:val="FF0000"/>
           <w:sz w:val="32"/>
           <w:szCs w:val="32"/>
-          <w:rtl/>
-          <w:lang w:bidi="fa-IR"/>
-        </w:rPr>
+          <w:lang w:bidi="fa-IR"/>
+        </w:rPr>
+      </w:pPr>
+      <w:r>
+        <w:rPr>
+          <w:rFonts w:cs="B Nazanin" w:hint="cs"/>
+          <w:color w:val="FF0000"/>
+          <w:sz w:val="32"/>
+          <w:szCs w:val="32"/>
+          <w:rtl/>
+          <w:lang w:bidi="fa-IR"/>
+        </w:rPr>
+        <w:lastRenderedPageBreak/>
         <w:t xml:space="preserve">خروجی: </w:t>
+      </w:r>
+    </w:p>
+    <w:p>
+      <w:pPr>
+        <w:keepNext/>
+        <w:tabs>
+          <w:tab w:val="left" w:pos="1116"/>
+        </w:tabs>
+        <w:bidi/>
+        <w:jc w:val="center"/>
+        <w:rPr>
+          <w:rtl/>
+        </w:rPr>
+      </w:pPr>
+      <w:r>
+        <w:rPr>
+          <w:noProof/>
+        </w:rPr>
+        <w:drawing>
+          <wp:inline distT="0" distB="0" distL="0" distR="0" wp14:anchorId="4610640E" wp14:editId="178B2C17">
+            <wp:extent cx="5943600" cy="2023110"/>
+            <wp:effectExtent l="0" t="0" r="0" b="0"/>
+            <wp:docPr id="3" name="Picture 3"/>
+            <wp:cNvGraphicFramePr>
+              <a:graphicFrameLocks xmlns:a="http://schemas.openxmlformats.org/drawingml/2006/main" noChangeAspect="1"/>
+            </wp:cNvGraphicFramePr>
+            <a:graphic xmlns:a="http://schemas.openxmlformats.org/drawingml/2006/main">
+              <a:graphicData uri="http://schemas.openxmlformats.org/drawingml/2006/picture">
+                <pic:pic xmlns:pic="http://schemas.openxmlformats.org/drawingml/2006/picture">
+                  <pic:nvPicPr>
+                    <pic:cNvPr id="0" name="Picture 1"/>
+                    <pic:cNvPicPr>
+                      <a:picLocks noChangeAspect="1" noChangeArrowheads="1"/>
+                    </pic:cNvPicPr>
+                  </pic:nvPicPr>
+                  <pic:blipFill>
+                    <a:blip r:embed="rId8">
+                      <a:extLst>
+                        <a:ext uri="{28A0092B-C50C-407E-A947-70E740481C1C}">
+                          <a14:useLocalDpi xmlns:a14="http://schemas.microsoft.com/office/drawing/2010/main" val="0"/>
+                        </a:ext>
+                      </a:extLst>
+                    </a:blip>
+                    <a:srcRect/>
+                    <a:stretch>
+                      <a:fillRect/>
+                    </a:stretch>
+                  </pic:blipFill>
+                  <pic:spPr bwMode="auto">
+                    <a:xfrm>
+                      <a:off x="0" y="0"/>
+                      <a:ext cx="5943600" cy="2023110"/>
+                    </a:xfrm>
+                    <a:prstGeom prst="rect">
+                      <a:avLst/>
+                    </a:prstGeom>
+                    <a:noFill/>
+                    <a:ln>
+                      <a:noFill/>
+                    </a:ln>
+                  </pic:spPr>
+                </pic:pic>
+              </a:graphicData>
+            </a:graphic>
+          </wp:inline>
+        </w:drawing>
+      </w:r>
+      <w:r>
+        <w:rPr>
+          <w:rFonts w:hint="cs"/>
+          <w:rtl/>
+          <w:lang w:bidi="fa-IR"/>
+        </w:rPr>
+        <w:t>خروجی حالت موازی</w:t>
+      </w:r>
+    </w:p>
+    <w:p>
+      <w:pPr>
+        <w:keepNext/>
+        <w:jc w:val="center"/>
+        <w:rPr>
+          <w:rtl/>
+          <w:lang w:bidi="fa-IR"/>
+        </w:rPr>
+      </w:pPr>
+      <w:r>
+        <w:rPr>
+          <w:noProof/>
+        </w:rPr>
+        <w:drawing>
+          <wp:inline distT="0" distB="0" distL="0" distR="0" wp14:anchorId="2C262848" wp14:editId="6405005A">
+            <wp:extent cx="5943600" cy="2023110"/>
+            <wp:effectExtent l="0" t="0" r="0" b="0"/>
+            <wp:docPr id="4" name="Picture 4"/>
+            <wp:cNvGraphicFramePr>
+              <a:graphicFrameLocks xmlns:a="http://schemas.openxmlformats.org/drawingml/2006/main" noChangeAspect="1"/>
+            </wp:cNvGraphicFramePr>
+            <a:graphic xmlns:a="http://schemas.openxmlformats.org/drawingml/2006/main">
+              <a:graphicData uri="http://schemas.openxmlformats.org/drawingml/2006/picture">
+                <pic:pic xmlns:pic="http://schemas.openxmlformats.org/drawingml/2006/picture">
+                  <pic:nvPicPr>
+                    <pic:cNvPr id="0" name="Picture 3"/>
+                    <pic:cNvPicPr>
+                      <a:picLocks noChangeAspect="1" noChangeArrowheads="1"/>
+                    </pic:cNvPicPr>
+                  </pic:nvPicPr>
+                  <pic:blipFill>
+                    <a:blip r:embed="rId8">
+                      <a:extLst>
+                        <a:ext uri="{28A0092B-C50C-407E-A947-70E740481C1C}">
+                          <a14:useLocalDpi xmlns:a14="http://schemas.microsoft.com/office/drawing/2010/main" val="0"/>
+                        </a:ext>
+                      </a:extLst>
+                    </a:blip>
+                    <a:srcRect/>
+                    <a:stretch>
+                      <a:fillRect/>
+                    </a:stretch>
+                  </pic:blipFill>
+                  <pic:spPr bwMode="auto">
+                    <a:xfrm>
+                      <a:off x="0" y="0"/>
+                      <a:ext cx="5943600" cy="2023110"/>
+                    </a:xfrm>
+                    <a:prstGeom prst="rect">
+                      <a:avLst/>
+                    </a:prstGeom>
+                    <a:noFill/>
+                    <a:ln>
+                      <a:noFill/>
+                    </a:ln>
+                  </pic:spPr>
+                </pic:pic>
+              </a:graphicData>
+            </a:graphic>
+          </wp:inline>
+        </w:drawing>
+      </w:r>
+      <w:r>
+        <w:rPr>
+          <w:rFonts w:hint="cs"/>
+          <w:rtl/>
+          <w:lang w:bidi="fa-IR"/>
+        </w:rPr>
+        <w:t>خروجی حالت سریال</w:t>
+      </w:r>
+    </w:p>
+    <w:p>
+      <w:pPr>
+        <w:keepNext/>
+        <w:rPr>
+          <w:rtl/>
+          <w:lang w:bidi="fa-IR"/>
+        </w:rPr>
+      </w:pPr>
+    </w:p>
+    <w:p>
+      <w:pPr>
+        <w:tabs>
+          <w:tab w:val="left" w:pos="1116"/>
+        </w:tabs>
+        <w:bidi/>
+        <w:rPr>
+          <w:rFonts w:cs="B Nazanin"/>
+          <w:color w:val="FF0000"/>
+          <w:sz w:val="32"/>
+          <w:szCs w:val="32"/>
+          <w:rtl/>
+          <w:lang w:bidi="fa-IR"/>
+        </w:rPr>
+      </w:pPr>
+      <w:r>
+        <w:rPr>
+          <w:rFonts w:cs="B Nazanin" w:hint="cs"/>
+          <w:color w:val="FF0000"/>
+          <w:sz w:val="32"/>
+          <w:szCs w:val="32"/>
+          <w:rtl/>
+          <w:lang w:bidi="fa-IR"/>
+        </w:rPr>
+        <w:t xml:space="preserve">مقدار </w:t>
+      </w:r>
+      <w:r>
+        <w:rPr>
+          <w:rFonts w:cs="B Nazanin"/>
+          <w:color w:val="FF0000"/>
+          <w:sz w:val="32"/>
+          <w:szCs w:val="32"/>
+          <w:lang w:bidi="fa-IR"/>
+        </w:rPr>
+        <w:t>speed up</w:t>
+      </w:r>
+      <w:r>
+        <w:rPr>
+          <w:rFonts w:cs="B Nazanin" w:hint="cs"/>
+          <w:color w:val="FF0000"/>
+          <w:sz w:val="32"/>
+          <w:szCs w:val="32"/>
+          <w:rtl/>
+          <w:lang w:bidi="fa-IR"/>
+        </w:rPr>
+        <w:t>:</w:t>
+      </w:r>
+    </w:p>
+    <w:p>
+      <w:pPr>
+        <w:tabs>
+          <w:tab w:val="left" w:pos="1116"/>
+        </w:tabs>
+        <w:bidi/>
+        <w:jc w:val="center"/>
+        <w:rPr>
+          <w:rFonts w:cs="B Nazanin"/>
+          <w:color w:val="FF0000"/>
+          <w:sz w:val="32"/>
+          <w:szCs w:val="32"/>
+          <w:rtl/>
+          <w:lang w:bidi="fa-IR"/>
+        </w:rPr>
+      </w:pPr>
+      <w:r>
+        <w:rPr>
+          <w:rFonts w:cs="B Nazanin"/>
+          <w:color w:val="FF0000"/>
+          <w:sz w:val="32"/>
+          <w:szCs w:val="32"/>
+          <w:rtl/>
+          <w:lang w:bidi="fa-IR"/>
+        </w:rPr>
+        <w:drawing>
+          <wp:inline distT="0" distB="0" distL="0" distR="0" wp14:anchorId="4B719194" wp14:editId="5EEAB906">
+            <wp:extent cx="1562318" cy="571580"/>
+            <wp:effectExtent l="0" t="0" r="0" b="0"/>
+            <wp:docPr id="1" name="Picture 1"/>
+            <wp:cNvGraphicFramePr>
+              <a:graphicFrameLocks xmlns:a="http://schemas.openxmlformats.org/drawingml/2006/main" noChangeAspect="1"/>
+            </wp:cNvGraphicFramePr>
+            <a:graphic xmlns:a="http://schemas.openxmlformats.org/drawingml/2006/main">
+              <a:graphicData uri="http://schemas.openxmlformats.org/drawingml/2006/picture">
+                <pic:pic xmlns:pic="http://schemas.openxmlformats.org/drawingml/2006/picture">
+                  <pic:nvPicPr>
+                    <pic:cNvPr id="1" name=""/>
+                    <pic:cNvPicPr/>
+                  </pic:nvPicPr>
+                  <pic:blipFill>
+                    <a:blip r:embed="rId9"/>
+                    <a:stretch>
+                      <a:fillRect/>
+                    </a:stretch>
+                  </pic:blipFill>
+                  <pic:spPr>
+                    <a:xfrm>
+                      <a:off x="0" y="0"/>
+                      <a:ext cx="1562318" cy="571580"/>
+                    </a:xfrm>
+                    <a:prstGeom prst="rect">
+                      <a:avLst/>
+                    </a:prstGeom>
+                  </pic:spPr>
+                </pic:pic>
+              </a:graphicData>
+            </a:graphic>
+          </wp:inline>
+        </w:drawing>
+      </w:r>
+    </w:p>
+    <w:p>
+      <w:pPr>
+        <w:tabs>
+          <w:tab w:val="left" w:pos="1116"/>
+        </w:tabs>
+        <w:bidi/>
+        <w:rPr>
+          <w:rFonts w:cs="B Nazanin" w:hint="cs"/>
+          <w:sz w:val="28"/>
+          <w:szCs w:val="28"/>
+          <w:rtl/>
+          <w:lang w:bidi="fa-IR"/>
+        </w:rPr>
+      </w:pPr>
+      <w:r>
+        <w:rPr>
+          <w:rFonts w:cs="B Nazanin" w:hint="cs"/>
+          <w:sz w:val="28"/>
+          <w:szCs w:val="28"/>
+          <w:rtl/>
+          <w:lang w:bidi="fa-IR"/>
+        </w:rPr>
+        <w:t xml:space="preserve">در اینجا ما </w:t>
+      </w:r>
+      <w:proofErr w:type="spellStart"/>
+      <w:r>
+        <w:rPr>
+          <w:rFonts w:cs="B Nazanin"/>
+          <w:sz w:val="28"/>
+          <w:szCs w:val="28"/>
+          <w:lang w:bidi="fa-IR"/>
+        </w:rPr>
+        <w:t>speeup</w:t>
+      </w:r>
+      <w:proofErr w:type="spellEnd"/>
+      <w:r>
+        <w:rPr>
+          <w:rFonts w:cs="B Nazanin" w:hint="cs"/>
+          <w:sz w:val="28"/>
+          <w:szCs w:val="28"/>
+          <w:rtl/>
+          <w:lang w:bidi="fa-IR"/>
+        </w:rPr>
+        <w:t xml:space="preserve"> خیلی خوبی میگیریم و منطقی هم هست چرا که ما هر دفعه به جای اینکه یک </w:t>
+      </w:r>
+      <w:proofErr w:type="spellStart"/>
+      <w:r>
+        <w:rPr>
+          <w:rFonts w:cs="B Nazanin" w:hint="cs"/>
+          <w:sz w:val="28"/>
+          <w:szCs w:val="28"/>
+          <w:rtl/>
+          <w:lang w:bidi="fa-IR"/>
+        </w:rPr>
+        <w:t>پیکسل</w:t>
+      </w:r>
+      <w:proofErr w:type="spellEnd"/>
+      <w:r>
+        <w:rPr>
+          <w:rFonts w:cs="B Nazanin" w:hint="cs"/>
+          <w:sz w:val="28"/>
+          <w:szCs w:val="28"/>
+          <w:rtl/>
+          <w:lang w:bidi="fa-IR"/>
+        </w:rPr>
+        <w:t xml:space="preserve"> را پردازش کنیم داریم 8 </w:t>
+      </w:r>
+      <w:proofErr w:type="spellStart"/>
+      <w:r>
+        <w:rPr>
+          <w:rFonts w:cs="B Nazanin" w:hint="cs"/>
+          <w:sz w:val="28"/>
+          <w:szCs w:val="28"/>
+          <w:rtl/>
+          <w:lang w:bidi="fa-IR"/>
+        </w:rPr>
+        <w:t>پیکسل</w:t>
+      </w:r>
+      <w:proofErr w:type="spellEnd"/>
+      <w:r>
+        <w:rPr>
+          <w:rFonts w:cs="B Nazanin" w:hint="cs"/>
+          <w:sz w:val="28"/>
+          <w:szCs w:val="28"/>
+          <w:rtl/>
+          <w:lang w:bidi="fa-IR"/>
+        </w:rPr>
+        <w:t xml:space="preserve"> را پردازش می کنیم و حداکثر </w:t>
+      </w:r>
+      <w:r>
+        <w:rPr>
+          <w:rFonts w:cs="B Nazanin"/>
+          <w:sz w:val="28"/>
+          <w:szCs w:val="28"/>
+          <w:lang w:bidi="fa-IR"/>
+        </w:rPr>
+        <w:t xml:space="preserve">speedup </w:t>
+      </w:r>
+      <w:r>
+        <w:rPr>
+          <w:rFonts w:cs="B Nazanin" w:hint="cs"/>
+          <w:sz w:val="28"/>
+          <w:szCs w:val="28"/>
+          <w:rtl/>
+          <w:lang w:bidi="fa-IR"/>
+        </w:rPr>
+        <w:t xml:space="preserve"> ما می تواند برابر 8 باشد که به دلیل</w:t>
+      </w:r>
+      <w:r>
+        <w:rPr>
+          <w:rFonts w:cs="B Nazanin"/>
+          <w:sz w:val="28"/>
+          <w:szCs w:val="28"/>
+          <w:lang w:bidi="fa-IR"/>
+        </w:rPr>
+        <w:t xml:space="preserve"> overhead</w:t>
+      </w:r>
+      <w:r>
+        <w:rPr>
+          <w:rFonts w:cs="B Nazanin" w:hint="cs"/>
+          <w:sz w:val="28"/>
+          <w:szCs w:val="28"/>
+          <w:rtl/>
+          <w:lang w:bidi="fa-IR"/>
+        </w:rPr>
+        <w:t xml:space="preserve"> های انتقال بین </w:t>
+      </w:r>
+      <w:proofErr w:type="spellStart"/>
+      <w:r>
+        <w:rPr>
+          <w:rFonts w:cs="B Nazanin"/>
+          <w:sz w:val="28"/>
+          <w:szCs w:val="28"/>
+          <w:lang w:bidi="fa-IR"/>
+        </w:rPr>
+        <w:t>simd</w:t>
+      </w:r>
+      <w:proofErr w:type="spellEnd"/>
+      <w:r>
+        <w:rPr>
+          <w:rFonts w:cs="B Nazanin" w:hint="cs"/>
+          <w:sz w:val="28"/>
+          <w:szCs w:val="28"/>
+          <w:rtl/>
+          <w:lang w:bidi="fa-IR"/>
+        </w:rPr>
+        <w:t xml:space="preserve"> و حافظه و همچنین کند بودن </w:t>
+      </w:r>
+      <w:r>
+        <w:rPr>
+          <w:rFonts w:cs="B Nazanin"/>
+          <w:sz w:val="28"/>
+          <w:szCs w:val="28"/>
+          <w:lang w:bidi="fa-IR"/>
+        </w:rPr>
+        <w:t>save</w:t>
+      </w:r>
+      <w:r>
+        <w:rPr>
+          <w:rFonts w:cs="B Nazanin" w:hint="cs"/>
+          <w:sz w:val="28"/>
+          <w:szCs w:val="28"/>
+          <w:rtl/>
+          <w:lang w:bidi="fa-IR"/>
+        </w:rPr>
+        <w:t xml:space="preserve"> و </w:t>
+      </w:r>
+      <w:r>
+        <w:rPr>
+          <w:rFonts w:cs="B Nazanin"/>
+          <w:sz w:val="28"/>
+          <w:szCs w:val="28"/>
+          <w:lang w:bidi="fa-IR"/>
+        </w:rPr>
+        <w:t>load</w:t>
+      </w:r>
+      <w:r>
+        <w:rPr>
+          <w:rFonts w:cs="B Nazanin" w:hint="cs"/>
+          <w:sz w:val="28"/>
+          <w:szCs w:val="28"/>
+          <w:rtl/>
+          <w:lang w:bidi="fa-IR"/>
+        </w:rPr>
+        <w:t xml:space="preserve"> کردن </w:t>
+      </w:r>
+      <w:proofErr w:type="spellStart"/>
+      <w:r>
+        <w:rPr>
+          <w:rFonts w:cs="B Nazanin" w:hint="cs"/>
+          <w:sz w:val="28"/>
+          <w:szCs w:val="28"/>
+          <w:rtl/>
+          <w:lang w:bidi="fa-IR"/>
+        </w:rPr>
+        <w:t>نمی</w:t>
+      </w:r>
+      <w:proofErr w:type="spellEnd"/>
+      <w:r>
+        <w:rPr>
+          <w:rFonts w:cs="B Nazanin" w:hint="cs"/>
+          <w:sz w:val="28"/>
+          <w:szCs w:val="28"/>
+          <w:rtl/>
+          <w:lang w:bidi="fa-IR"/>
+        </w:rPr>
+        <w:t xml:space="preserve"> توان به حداکثر </w:t>
+      </w:r>
+      <w:r>
+        <w:rPr>
+          <w:rFonts w:cs="B Nazanin"/>
+          <w:sz w:val="28"/>
+          <w:szCs w:val="28"/>
+          <w:lang w:bidi="fa-IR"/>
+        </w:rPr>
+        <w:t>speedup</w:t>
+      </w:r>
+      <w:r>
+        <w:rPr>
+          <w:rFonts w:cs="B Nazanin" w:hint="cs"/>
+          <w:sz w:val="28"/>
+          <w:szCs w:val="28"/>
+          <w:rtl/>
+          <w:lang w:bidi="fa-IR"/>
+        </w:rPr>
+        <w:t xml:space="preserve"> رسید.</w:t>
       </w:r>
     </w:p>
     <w:p>
@@ -514,7 +1576,27 @@
           <w:rtl/>
           <w:lang w:bidi="fa-IR"/>
         </w:rPr>
-        <w:t>در این بخش ، ابتدا یک آرایه از اعداد اعشاری بین 1 و صفر میسازیم . سپس این داده را برای هردو حالت موازی و سریال بررسی می کنیم.</w:t>
+        <w:t>در این بخش ، ابتدا یک آرایه از اعداد اعشاری بین 1 و صفر میسازیم . سپس این داده را برای هر</w:t>
+      </w:r>
+      <w:r>
+        <w:rPr>
+          <w:rFonts w:cs="B Nazanin" w:hint="cs"/>
+          <w:sz w:val="28"/>
+          <w:szCs w:val="28"/>
+          <w:rtl/>
+          <w:lang w:bidi="fa-IR"/>
+        </w:rPr>
+        <w:t xml:space="preserve"> </w:t>
+      </w:r>
+      <w:r>
+        <w:rPr>
+          <w:rFonts w:cs="B Nazanin" w:hint="cs"/>
+          <w:sz w:val="28"/>
+          <w:szCs w:val="28"/>
+          <w:rtl/>
+          <w:lang w:bidi="fa-IR"/>
+        </w:rPr>
+        <w:t>دو حالت موازی و سریال بررسی می کنیم.</w:t>
       </w:r>
     </w:p>
     <w:p>
@@ -533,6 +1615,7 @@
         <w:rPr>
           <w:noProof/>
         </w:rPr>
+        <w:lastRenderedPageBreak/>
         <w:drawing>
           <wp:inline distT="0" distB="0" distL="0" distR="0" wp14:anchorId="3D630A71" wp14:editId="1B946DBD">
             <wp:extent cx="4061460" cy="1664070"/>
@@ -549,7 +1632,7 @@
                     <pic:cNvPicPr/>
                   </pic:nvPicPr>
                   <pic:blipFill>
-                    <a:blip r:embed="rId8"/>
+                    <a:blip r:embed="rId10"/>
                     <a:stretch>
                       <a:fillRect/>
                     </a:stretch>
@@ -597,7 +1680,7 @@
         <w:bidi/>
         <w:jc w:val="center"/>
         <w:rPr>
-          <w:rFonts w:cs="B Nazanin" w:hint="cs"/>
+          <w:rFonts w:cs="B Nazanin"/>
           <w:sz w:val="24"/>
           <w:szCs w:val="24"/>
           <w:rtl/>
@@ -610,7 +1693,6 @@
           <w:sz w:val="20"/>
           <w:szCs w:val="20"/>
         </w:rPr>
-        <w:lastRenderedPageBreak/>
         <w:drawing>
           <wp:inline distT="0" distB="0" distL="0" distR="0" wp14:anchorId="2B3576B1" wp14:editId="54A04418">
             <wp:extent cx="4176822" cy="1805940"/>
@@ -627,7 +1709,7 @@
                     <pic:cNvPicPr/>
                   </pic:nvPicPr>
                   <pic:blipFill>
-                    <a:blip r:embed="rId9"/>
+                    <a:blip r:embed="rId11"/>
                     <a:stretch>
                       <a:fillRect/>
                     </a:stretch>
@@ -652,7 +1734,7 @@
       <w:pPr>
         <w:bidi/>
         <w:rPr>
-          <w:rFonts w:cs="B Nazanin" w:hint="cs"/>
+          <w:rFonts w:cs="B Nazanin"/>
           <w:noProof/>
           <w:sz w:val="28"/>
           <w:szCs w:val="28"/>
@@ -780,7 +1862,7 @@
                     <pic:cNvPicPr/>
                   </pic:nvPicPr>
                   <pic:blipFill>
-                    <a:blip r:embed="rId10"/>
+                    <a:blip r:embed="rId12"/>
                     <a:stretch>
                       <a:fillRect/>
                     </a:stretch>
@@ -875,6 +1957,7 @@
         <w:rPr>
           <w:noProof/>
         </w:rPr>
+        <w:lastRenderedPageBreak/>
         <w:drawing>
           <wp:inline distT="0" distB="0" distL="0" distR="0" wp14:anchorId="60229EA1" wp14:editId="138A1081">
             <wp:extent cx="4297680" cy="1890796"/>
@@ -891,7 +1974,7 @@
                     <pic:cNvPicPr/>
                   </pic:nvPicPr>
                   <pic:blipFill>
-                    <a:blip r:embed="rId11"/>
+                    <a:blip r:embed="rId13"/>
                     <a:stretch>
                       <a:fillRect/>
                     </a:stretch>
@@ -1052,7 +2135,6 @@
         <w:rPr>
           <w:noProof/>
         </w:rPr>
-        <w:lastRenderedPageBreak/>
         <w:drawing>
           <wp:inline distT="0" distB="0" distL="0" distR="0" wp14:anchorId="54B69E37" wp14:editId="1BB8B67F">
             <wp:extent cx="5943600" cy="3281680"/>
@@ -1069,7 +2151,7 @@
                     <pic:cNvPicPr/>
                   </pic:nvPicPr>
                   <pic:blipFill>
-                    <a:blip r:embed="rId12"/>
+                    <a:blip r:embed="rId14"/>
                     <a:stretch>
                       <a:fillRect/>
                     </a:stretch>
@@ -1168,7 +2250,7 @@
                     <pic:cNvPicPr/>
                   </pic:nvPicPr>
                   <pic:blipFill>
-                    <a:blip r:embed="rId13"/>
+                    <a:blip r:embed="rId15"/>
                     <a:stretch>
                       <a:fillRect/>
                     </a:stretch>
@@ -1193,7 +2275,7 @@
       <w:pPr>
         <w:bidi/>
         <w:rPr>
-          <w:rFonts w:cs="B Nazanin" w:hint="cs"/>
+          <w:rFonts w:cs="B Nazanin"/>
           <w:noProof/>
           <w:sz w:val="28"/>
           <w:szCs w:val="28"/>
@@ -1232,6 +2314,953 @@
           <w:lang w:bidi="fa-IR"/>
         </w:rPr>
         <w:t xml:space="preserve"> عددی کمتر از 4 برابر خواهد بود .</w:t>
+      </w:r>
+    </w:p>
+    <w:p>
+      <w:pPr>
+        <w:pStyle w:val="ListParagraph"/>
+        <w:numPr>
+          <w:ilvl w:val="0"/>
+          <w:numId w:val="1"/>
+        </w:numPr>
+        <w:bidi/>
+        <w:rPr>
+          <w:rFonts w:cs="B Nazanin"/>
+          <w:sz w:val="40"/>
+          <w:szCs w:val="40"/>
+          <w:lang w:bidi="fa-IR"/>
+        </w:rPr>
+      </w:pPr>
+      <w:r>
+        <w:rPr>
+          <w:rFonts w:cs="B Nazanin" w:hint="cs"/>
+          <w:sz w:val="40"/>
+          <w:szCs w:val="40"/>
+          <w:rtl/>
+          <w:lang w:bidi="fa-IR"/>
+        </w:rPr>
+        <w:lastRenderedPageBreak/>
+        <w:t xml:space="preserve">سوال </w:t>
+      </w:r>
+      <w:r>
+        <w:rPr>
+          <w:rFonts w:cs="B Nazanin" w:hint="cs"/>
+          <w:sz w:val="40"/>
+          <w:szCs w:val="40"/>
+          <w:rtl/>
+          <w:lang w:bidi="fa-IR"/>
+        </w:rPr>
+        <w:t>چهارم</w:t>
+      </w:r>
+      <w:r>
+        <w:rPr>
+          <w:rFonts w:cs="B Nazanin" w:hint="cs"/>
+          <w:sz w:val="40"/>
+          <w:szCs w:val="40"/>
+          <w:rtl/>
+          <w:lang w:bidi="fa-IR"/>
+        </w:rPr>
+        <w:t xml:space="preserve"> :</w:t>
+      </w:r>
+    </w:p>
+    <w:p>
+      <w:pPr>
+        <w:bidi/>
+        <w:rPr>
+          <w:rFonts w:cs="B Nazanin"/>
+          <w:sz w:val="28"/>
+          <w:szCs w:val="28"/>
+          <w:rtl/>
+          <w:lang w:bidi="fa-IR"/>
+        </w:rPr>
+      </w:pPr>
+      <w:r>
+        <w:rPr>
+          <w:rFonts w:cs="B Nazanin" w:hint="cs"/>
+          <w:sz w:val="28"/>
+          <w:szCs w:val="28"/>
+          <w:rtl/>
+          <w:lang w:bidi="fa-IR"/>
+        </w:rPr>
+        <w:t xml:space="preserve">عملیات کلی به این صورت انجام می شود که ابتدا تمام فریم های ویدیو خوانده می شوند و پس از تبدیل شدن به تصاویر </w:t>
+      </w:r>
+      <w:r>
+        <w:rPr>
+          <w:rFonts w:cs="B Nazanin"/>
+          <w:sz w:val="28"/>
+          <w:szCs w:val="28"/>
+          <w:lang w:bidi="fa-IR"/>
+        </w:rPr>
+        <w:t>gray</w:t>
+      </w:r>
+      <w:r>
+        <w:rPr>
+          <w:rFonts w:cs="B Nazanin" w:hint="cs"/>
+          <w:sz w:val="28"/>
+          <w:szCs w:val="28"/>
+          <w:rtl/>
+          <w:lang w:bidi="fa-IR"/>
+        </w:rPr>
+        <w:t xml:space="preserve"> در یک </w:t>
+      </w:r>
+      <w:proofErr w:type="spellStart"/>
+      <w:r>
+        <w:rPr>
+          <w:rFonts w:cs="B Nazanin" w:hint="cs"/>
+          <w:sz w:val="28"/>
+          <w:szCs w:val="28"/>
+          <w:rtl/>
+          <w:lang w:bidi="fa-IR"/>
+        </w:rPr>
+        <w:t>وکتور</w:t>
+      </w:r>
+      <w:proofErr w:type="spellEnd"/>
+      <w:r>
+        <w:rPr>
+          <w:rFonts w:cs="B Nazanin" w:hint="cs"/>
+          <w:sz w:val="28"/>
+          <w:szCs w:val="28"/>
+          <w:rtl/>
+          <w:lang w:bidi="fa-IR"/>
+        </w:rPr>
+        <w:t xml:space="preserve"> ذخیره می شوند  و سپس مقدار مثبت تفاوت هر فریم با فریم قبلی محاسبه می شود.</w:t>
+      </w:r>
+    </w:p>
+    <w:p>
+      <w:pPr>
+        <w:bidi/>
+        <w:jc w:val="center"/>
+        <w:rPr>
+          <w:rFonts w:cs="B Nazanin"/>
+          <w:noProof/>
+          <w:sz w:val="28"/>
+          <w:szCs w:val="28"/>
+          <w:rtl/>
+          <w:lang w:bidi="fa-IR"/>
+        </w:rPr>
+      </w:pPr>
+      <w:r>
+        <w:rPr>
+          <w:rFonts w:cs="B Nazanin"/>
+          <w:noProof/>
+          <w:sz w:val="28"/>
+          <w:szCs w:val="28"/>
+          <w:rtl/>
+          <w:lang w:bidi="fa-IR"/>
+        </w:rPr>
+        <w:drawing>
+          <wp:inline distT="0" distB="0" distL="0" distR="0" wp14:anchorId="1336EE33" wp14:editId="3D5CD665">
+            <wp:extent cx="4658375" cy="4906060"/>
+            <wp:effectExtent l="0" t="0" r="8890" b="8890"/>
+            <wp:docPr id="5" name="Picture 5"/>
+            <wp:cNvGraphicFramePr>
+              <a:graphicFrameLocks xmlns:a="http://schemas.openxmlformats.org/drawingml/2006/main" noChangeAspect="1"/>
+            </wp:cNvGraphicFramePr>
+            <a:graphic xmlns:a="http://schemas.openxmlformats.org/drawingml/2006/main">
+              <a:graphicData uri="http://schemas.openxmlformats.org/drawingml/2006/picture">
+                <pic:pic xmlns:pic="http://schemas.openxmlformats.org/drawingml/2006/picture">
+                  <pic:nvPicPr>
+                    <pic:cNvPr id="1" name=""/>
+                    <pic:cNvPicPr/>
+                  </pic:nvPicPr>
+                  <pic:blipFill>
+                    <a:blip r:embed="rId16"/>
+                    <a:stretch>
+                      <a:fillRect/>
+                    </a:stretch>
+                  </pic:blipFill>
+                  <pic:spPr>
+                    <a:xfrm>
+                      <a:off x="0" y="0"/>
+                      <a:ext cx="4658375" cy="4906060"/>
+                    </a:xfrm>
+                    <a:prstGeom prst="rect">
+                      <a:avLst/>
+                    </a:prstGeom>
+                  </pic:spPr>
+                </pic:pic>
+              </a:graphicData>
+            </a:graphic>
+          </wp:inline>
+        </w:drawing>
+      </w:r>
+    </w:p>
+    <w:p>
+      <w:pPr>
+        <w:bidi/>
+        <w:rPr>
+          <w:rFonts w:cs="B Nazanin" w:hint="cs"/>
+          <w:noProof/>
+          <w:sz w:val="28"/>
+          <w:szCs w:val="28"/>
+          <w:rtl/>
+          <w:lang w:bidi="fa-IR"/>
+        </w:rPr>
+      </w:pPr>
+      <w:r>
+        <w:rPr>
+          <w:rFonts w:cs="B Nazanin" w:hint="cs"/>
+          <w:noProof/>
+          <w:sz w:val="28"/>
+          <w:szCs w:val="28"/>
+          <w:rtl/>
+          <w:lang w:bidi="fa-IR"/>
+        </w:rPr>
+        <w:t xml:space="preserve">در اینجا نیز مانند سوال یک ابتدا داده ها را به صورت </w:t>
+      </w:r>
+      <w:r>
+        <w:rPr>
+          <w:rFonts w:cs="B Nazanin"/>
+          <w:noProof/>
+          <w:sz w:val="28"/>
+          <w:szCs w:val="28"/>
+          <w:lang w:bidi="fa-IR"/>
+        </w:rPr>
+        <w:t>short</w:t>
+      </w:r>
+      <w:r>
+        <w:rPr>
+          <w:rFonts w:cs="B Nazanin" w:hint="cs"/>
+          <w:noProof/>
+          <w:sz w:val="28"/>
+          <w:szCs w:val="28"/>
+          <w:rtl/>
+          <w:lang w:bidi="fa-IR"/>
+        </w:rPr>
+        <w:t xml:space="preserve"> یعنی پیکسل های 2 بایتی تبدیل می کنیم و سپس </w:t>
+      </w:r>
+      <w:r>
+        <w:rPr>
+          <w:rFonts w:cs="B Nazanin" w:hint="cs"/>
+          <w:noProof/>
+          <w:sz w:val="28"/>
+          <w:szCs w:val="28"/>
+          <w:rtl/>
+          <w:lang w:bidi="fa-IR"/>
+        </w:rPr>
+        <w:t xml:space="preserve">ابتد فریم اول را منفی می کنیم و سپس آنها را با هم جمع می کنیم. برای حساب کردن قدرمطلق می توان از دستور آماده </w:t>
+      </w:r>
+      <w:r>
+        <w:rPr>
+          <w:rFonts w:cs="B Nazanin"/>
+          <w:noProof/>
+          <w:sz w:val="28"/>
+          <w:szCs w:val="28"/>
+          <w:lang w:bidi="fa-IR"/>
+        </w:rPr>
+        <w:t>std::abs</w:t>
+      </w:r>
+      <w:r>
+        <w:rPr>
+          <w:rFonts w:cs="B Nazanin" w:hint="cs"/>
+          <w:noProof/>
+          <w:sz w:val="28"/>
+          <w:szCs w:val="28"/>
+          <w:rtl/>
+          <w:lang w:bidi="fa-IR"/>
+        </w:rPr>
+        <w:t xml:space="preserve"> در کتابخانه </w:t>
+      </w:r>
+      <w:r>
+        <w:rPr>
+          <w:rFonts w:cs="B Nazanin"/>
+          <w:noProof/>
+          <w:sz w:val="28"/>
+          <w:szCs w:val="28"/>
+          <w:lang w:bidi="fa-IR"/>
+        </w:rPr>
+        <w:t>cmath</w:t>
+      </w:r>
+      <w:r>
+        <w:rPr>
+          <w:rFonts w:cs="B Nazanin" w:hint="cs"/>
+          <w:noProof/>
+          <w:sz w:val="28"/>
+          <w:szCs w:val="28"/>
+          <w:rtl/>
+          <w:lang w:bidi="fa-IR"/>
+        </w:rPr>
+        <w:t xml:space="preserve"> استفاده کرد ولی این کار کد را کند می کرد به همین دلیل برای حساب کردن قدر مطلق ابتدا 15 بار به راست شیف می دهیم اگر عدد منفی باشد همه مقادیر بیت ها برابر </w:t>
+      </w:r>
+      <w:r>
+        <w:rPr>
+          <w:rFonts w:cs="B Nazanin"/>
+          <w:noProof/>
+          <w:sz w:val="28"/>
+          <w:szCs w:val="28"/>
+          <w:lang w:bidi="fa-IR"/>
+        </w:rPr>
+        <w:t>1</w:t>
+      </w:r>
+      <w:r>
+        <w:rPr>
+          <w:rFonts w:cs="B Nazanin" w:hint="cs"/>
+          <w:noProof/>
+          <w:sz w:val="28"/>
+          <w:szCs w:val="28"/>
+          <w:rtl/>
+          <w:lang w:bidi="fa-IR"/>
+        </w:rPr>
+        <w:t xml:space="preserve"> می شوند و عملا </w:t>
+      </w:r>
+      <w:r>
+        <w:rPr>
+          <w:rFonts w:cs="B Nazanin"/>
+          <w:noProof/>
+          <w:sz w:val="28"/>
+          <w:szCs w:val="28"/>
+          <w:lang w:bidi="fa-IR"/>
+        </w:rPr>
+        <w:t>xor</w:t>
+      </w:r>
+      <w:r>
+        <w:rPr>
+          <w:rFonts w:cs="B Nazanin" w:hint="cs"/>
+          <w:noProof/>
+          <w:sz w:val="28"/>
+          <w:szCs w:val="28"/>
+          <w:rtl/>
+          <w:lang w:bidi="fa-IR"/>
+        </w:rPr>
+        <w:t xml:space="preserve"> ما عملیات </w:t>
+      </w:r>
+      <w:r>
+        <w:rPr>
+          <w:rFonts w:cs="B Nazanin"/>
+          <w:noProof/>
+          <w:sz w:val="28"/>
+          <w:szCs w:val="28"/>
+          <w:lang w:bidi="fa-IR"/>
+        </w:rPr>
+        <w:t>not</w:t>
+      </w:r>
+      <w:r>
+        <w:rPr>
+          <w:rFonts w:cs="B Nazanin" w:hint="cs"/>
+          <w:noProof/>
+          <w:sz w:val="28"/>
+          <w:szCs w:val="28"/>
+          <w:rtl/>
+          <w:lang w:bidi="fa-IR"/>
+        </w:rPr>
+        <w:t xml:space="preserve"> را انجام می دهد و سپس عملا داریم داده را به علاوه یک می کنیم. کلا این عملیات معادل تبدیل در دستگاه </w:t>
+      </w:r>
+      <w:r>
+        <w:rPr>
+          <w:rFonts w:cs="B Nazanin"/>
+          <w:noProof/>
+          <w:sz w:val="28"/>
+          <w:szCs w:val="28"/>
+          <w:lang w:bidi="fa-IR"/>
+        </w:rPr>
+        <w:t>2’s complement</w:t>
+      </w:r>
+      <w:r>
+        <w:rPr>
+          <w:rFonts w:cs="B Nazanin" w:hint="cs"/>
+          <w:noProof/>
+          <w:sz w:val="28"/>
+          <w:szCs w:val="28"/>
+          <w:rtl/>
+          <w:lang w:bidi="fa-IR"/>
+        </w:rPr>
+        <w:t xml:space="preserve"> است که مقدار مثبت عدد را به ما می دهد. اگر عدد مثبت باشد نیز عملیات </w:t>
+      </w:r>
+      <w:r>
+        <w:rPr>
+          <w:rFonts w:cs="B Nazanin"/>
+          <w:noProof/>
+          <w:sz w:val="28"/>
+          <w:szCs w:val="28"/>
+          <w:lang w:bidi="fa-IR"/>
+        </w:rPr>
+        <w:t>xor</w:t>
+      </w:r>
+      <w:r>
+        <w:rPr>
+          <w:rFonts w:cs="B Nazanin" w:hint="cs"/>
+          <w:noProof/>
+          <w:sz w:val="28"/>
+          <w:szCs w:val="28"/>
+          <w:rtl/>
+          <w:lang w:bidi="fa-IR"/>
+        </w:rPr>
+        <w:t xml:space="preserve"> و منها هیچ تغییری نمی دهند و خود عدد نوشته می شود. همه عملیات ها به صورت </w:t>
+      </w:r>
+      <w:r>
+        <w:rPr>
+          <w:rFonts w:cs="B Nazanin"/>
+          <w:noProof/>
+          <w:sz w:val="28"/>
+          <w:szCs w:val="28"/>
+          <w:lang w:bidi="fa-IR"/>
+        </w:rPr>
+        <w:t>saturate</w:t>
+      </w:r>
+      <w:r>
+        <w:rPr>
+          <w:rFonts w:cs="B Nazanin" w:hint="cs"/>
+          <w:noProof/>
+          <w:sz w:val="28"/>
+          <w:szCs w:val="28"/>
+          <w:rtl/>
+          <w:lang w:bidi="fa-IR"/>
+        </w:rPr>
+        <w:t xml:space="preserve"> انجام می شوند.</w:t>
+      </w:r>
+    </w:p>
+    <w:p>
+      <w:pPr>
+        <w:bidi/>
+        <w:rPr>
+          <w:rFonts w:cs="B Nazanin" w:hint="cs"/>
+          <w:noProof/>
+          <w:sz w:val="28"/>
+          <w:szCs w:val="28"/>
+          <w:rtl/>
+          <w:lang w:bidi="fa-IR"/>
+        </w:rPr>
+      </w:pPr>
+      <w:r>
+        <w:rPr>
+          <w:rFonts w:cs="B Nazanin"/>
+          <w:noProof/>
+          <w:sz w:val="28"/>
+          <w:szCs w:val="28"/>
+          <w:rtl/>
+          <w:lang w:bidi="fa-IR"/>
+        </w:rPr>
+        <w:lastRenderedPageBreak/>
+        <w:drawing>
+          <wp:anchor distT="0" distB="0" distL="114300" distR="114300" simplePos="0" relativeHeight="251658240" behindDoc="0" locked="0" layoutInCell="1" allowOverlap="1" wp14:anchorId="2CF51976" wp14:editId="29035587">
+            <wp:simplePos x="0" y="0"/>
+            <wp:positionH relativeFrom="column">
+              <wp:posOffset>632460</wp:posOffset>
+            </wp:positionH>
+            <wp:positionV relativeFrom="paragraph">
+              <wp:posOffset>0</wp:posOffset>
+            </wp:positionV>
+            <wp:extent cx="4677428" cy="4963218"/>
+            <wp:effectExtent l="0" t="0" r="8890" b="8890"/>
+            <wp:wrapTopAndBottom/>
+            <wp:docPr id="6" name="Picture 6"/>
+            <wp:cNvGraphicFramePr>
+              <a:graphicFrameLocks xmlns:a="http://schemas.openxmlformats.org/drawingml/2006/main" noChangeAspect="1"/>
+            </wp:cNvGraphicFramePr>
+            <a:graphic xmlns:a="http://schemas.openxmlformats.org/drawingml/2006/main">
+              <a:graphicData uri="http://schemas.openxmlformats.org/drawingml/2006/picture">
+                <pic:pic xmlns:pic="http://schemas.openxmlformats.org/drawingml/2006/picture">
+                  <pic:nvPicPr>
+                    <pic:cNvPr id="1" name=""/>
+                    <pic:cNvPicPr/>
+                  </pic:nvPicPr>
+                  <pic:blipFill>
+                    <a:blip r:embed="rId17">
+                      <a:extLst>
+                        <a:ext uri="{28A0092B-C50C-407E-A947-70E740481C1C}">
+                          <a14:useLocalDpi xmlns:a14="http://schemas.microsoft.com/office/drawing/2010/main" val="0"/>
+                        </a:ext>
+                      </a:extLst>
+                    </a:blip>
+                    <a:stretch>
+                      <a:fillRect/>
+                    </a:stretch>
+                  </pic:blipFill>
+                  <pic:spPr>
+                    <a:xfrm>
+                      <a:off x="0" y="0"/>
+                      <a:ext cx="4677428" cy="4963218"/>
+                    </a:xfrm>
+                    <a:prstGeom prst="rect">
+                      <a:avLst/>
+                    </a:prstGeom>
+                  </pic:spPr>
+                </pic:pic>
+              </a:graphicData>
+            </a:graphic>
+          </wp:anchor>
+        </w:drawing>
+      </w:r>
+      <w:r>
+        <w:rPr>
+          <w:rFonts w:cs="B Nazanin" w:hint="cs"/>
+          <w:noProof/>
+          <w:sz w:val="28"/>
+          <w:szCs w:val="28"/>
+          <w:rtl/>
+          <w:lang w:bidi="fa-IR"/>
+        </w:rPr>
+        <w:t xml:space="preserve">در حالت موازی به این شکل عملیات انجام می شود که دوباره داده ها را به صورت </w:t>
+      </w:r>
+      <w:r>
+        <w:rPr>
+          <w:rFonts w:cs="B Nazanin"/>
+          <w:noProof/>
+          <w:sz w:val="28"/>
+          <w:szCs w:val="28"/>
+          <w:lang w:bidi="fa-IR"/>
+        </w:rPr>
+        <w:t>short</w:t>
+      </w:r>
+      <w:r>
+        <w:rPr>
+          <w:rFonts w:cs="B Nazanin" w:hint="cs"/>
+          <w:noProof/>
+          <w:sz w:val="28"/>
+          <w:szCs w:val="28"/>
+          <w:rtl/>
+          <w:lang w:bidi="fa-IR"/>
+        </w:rPr>
+        <w:t xml:space="preserve"> مانند سوال 1 وارد می کنیم و پس از منفی کردن فریم اول آن ها را از هم کم می کنیم. تنها تفاوت این است که این جا از عملیات</w:t>
+      </w:r>
+      <w:r>
+        <w:rPr>
+          <w:rFonts w:cs="B Nazanin"/>
+          <w:noProof/>
+          <w:sz w:val="28"/>
+          <w:szCs w:val="28"/>
+          <w:lang w:bidi="fa-IR"/>
+        </w:rPr>
+        <w:t xml:space="preserve"> </w:t>
+      </w:r>
+      <w:r>
+        <w:rPr>
+          <w:rFonts w:cs="B Nazanin"/>
+          <w:noProof/>
+          <w:sz w:val="28"/>
+          <w:szCs w:val="28"/>
+          <w:lang w:bidi="fa-IR"/>
+        </w:rPr>
+        <w:t xml:space="preserve">_mm_abs_epi16 </w:t>
+      </w:r>
+      <w:r>
+        <w:rPr>
+          <w:rFonts w:cs="B Nazanin" w:hint="cs"/>
+          <w:noProof/>
+          <w:sz w:val="28"/>
+          <w:szCs w:val="28"/>
+          <w:rtl/>
+          <w:lang w:bidi="fa-IR"/>
+        </w:rPr>
+        <w:t xml:space="preserve"> استفاده می کنیم چرا که در این حالت سریع تر از وقتی است که عملیات </w:t>
+      </w:r>
+      <w:r>
+        <w:rPr>
+          <w:rFonts w:cs="B Nazanin"/>
+          <w:noProof/>
+          <w:sz w:val="28"/>
+          <w:szCs w:val="28"/>
+          <w:lang w:bidi="fa-IR"/>
+        </w:rPr>
+        <w:t>abs</w:t>
+      </w:r>
+      <w:r>
+        <w:rPr>
+          <w:rFonts w:cs="B Nazanin" w:hint="cs"/>
+          <w:noProof/>
+          <w:sz w:val="28"/>
+          <w:szCs w:val="28"/>
+          <w:rtl/>
+          <w:lang w:bidi="fa-IR"/>
+        </w:rPr>
+        <w:t xml:space="preserve"> که در قسمت سریال پیاده سازی شده بود را موازی کنیم.</w:t>
+      </w:r>
+    </w:p>
+    <w:p>
+      <w:pPr>
+        <w:bidi/>
+        <w:rPr>
+          <w:rFonts w:cs="B Nazanin"/>
+          <w:noProof/>
+          <w:sz w:val="28"/>
+          <w:szCs w:val="28"/>
+          <w:lang w:bidi="fa-IR"/>
+        </w:rPr>
+      </w:pPr>
+      <w:r>
+        <w:rPr>
+          <w:rFonts w:cs="B Nazanin"/>
+          <w:noProof/>
+          <w:sz w:val="28"/>
+          <w:szCs w:val="28"/>
+          <w:rtl/>
+          <w:lang w:bidi="fa-IR"/>
+        </w:rPr>
+        <w:lastRenderedPageBreak/>
+        <w:drawing>
+          <wp:anchor distT="0" distB="0" distL="114300" distR="114300" simplePos="0" relativeHeight="251660288" behindDoc="0" locked="0" layoutInCell="1" allowOverlap="1" wp14:anchorId="48A0ADCA" wp14:editId="633C2BC8">
+            <wp:simplePos x="0" y="0"/>
+            <wp:positionH relativeFrom="column">
+              <wp:posOffset>396240</wp:posOffset>
+            </wp:positionH>
+            <wp:positionV relativeFrom="paragraph">
+              <wp:posOffset>0</wp:posOffset>
+            </wp:positionV>
+            <wp:extent cx="5029835" cy="5267960"/>
+            <wp:effectExtent l="0" t="0" r="0" b="8890"/>
+            <wp:wrapTopAndBottom/>
+            <wp:docPr id="7" name="Picture 7"/>
+            <wp:cNvGraphicFramePr>
+              <a:graphicFrameLocks xmlns:a="http://schemas.openxmlformats.org/drawingml/2006/main" noChangeAspect="1"/>
+            </wp:cNvGraphicFramePr>
+            <a:graphic xmlns:a="http://schemas.openxmlformats.org/drawingml/2006/main">
+              <a:graphicData uri="http://schemas.openxmlformats.org/drawingml/2006/picture">
+                <pic:pic xmlns:pic="http://schemas.openxmlformats.org/drawingml/2006/picture">
+                  <pic:nvPicPr>
+                    <pic:cNvPr id="1" name=""/>
+                    <pic:cNvPicPr/>
+                  </pic:nvPicPr>
+                  <pic:blipFill>
+                    <a:blip r:embed="rId18">
+                      <a:extLst>
+                        <a:ext uri="{28A0092B-C50C-407E-A947-70E740481C1C}">
+                          <a14:useLocalDpi xmlns:a14="http://schemas.microsoft.com/office/drawing/2010/main" val="0"/>
+                        </a:ext>
+                      </a:extLst>
+                    </a:blip>
+                    <a:stretch>
+                      <a:fillRect/>
+                    </a:stretch>
+                  </pic:blipFill>
+                  <pic:spPr>
+                    <a:xfrm>
+                      <a:off x="0" y="0"/>
+                      <a:ext cx="5029835" cy="5267960"/>
+                    </a:xfrm>
+                    <a:prstGeom prst="rect">
+                      <a:avLst/>
+                    </a:prstGeom>
+                  </pic:spPr>
+                </pic:pic>
+              </a:graphicData>
+            </a:graphic>
+            <wp14:sizeRelH relativeFrom="page">
+              <wp14:pctWidth>0</wp14:pctWidth>
+            </wp14:sizeRelH>
+            <wp14:sizeRelV relativeFrom="page">
+              <wp14:pctHeight>0</wp14:pctHeight>
+            </wp14:sizeRelV>
+          </wp:anchor>
+        </w:drawing>
+      </w:r>
+    </w:p>
+    <w:p>
+      <w:pPr>
+        <w:bidi/>
+        <w:rPr>
+          <w:rFonts w:cs="B Nazanin"/>
+          <w:noProof/>
+          <w:sz w:val="28"/>
+          <w:szCs w:val="28"/>
+          <w:rtl/>
+          <w:lang w:bidi="fa-IR"/>
+        </w:rPr>
+      </w:pPr>
+      <w:r>
+        <w:rPr>
+          <w:rFonts w:cs="B Nazanin" w:hint="cs"/>
+          <w:noProof/>
+          <w:sz w:val="28"/>
+          <w:szCs w:val="28"/>
+          <w:rtl/>
+          <w:lang w:bidi="fa-IR"/>
+        </w:rPr>
+        <w:t>عملیات های تبدیل از 16 بیتی به 8 و برعکس نیز مانند سوال 1 هستند و توضیحات آن ها در همان بخش آورده شده است.</w:t>
+      </w:r>
+    </w:p>
+    <w:p>
+      <w:pPr>
+        <w:tabs>
+          <w:tab w:val="left" w:pos="1116"/>
+        </w:tabs>
+        <w:bidi/>
+        <w:rPr>
+          <w:rFonts w:cs="B Nazanin"/>
+          <w:color w:val="FF0000"/>
+          <w:sz w:val="32"/>
+          <w:szCs w:val="32"/>
+          <w:rtl/>
+          <w:lang w:bidi="fa-IR"/>
+        </w:rPr>
+      </w:pPr>
+      <w:r>
+        <w:rPr>
+          <w:rFonts w:cs="B Nazanin"/>
+          <w:color w:val="FF0000"/>
+          <w:sz w:val="32"/>
+          <w:szCs w:val="32"/>
+          <w:rtl/>
+          <w:lang w:bidi="fa-IR"/>
+        </w:rPr>
+        <w:drawing>
+          <wp:anchor distT="0" distB="0" distL="114300" distR="114300" simplePos="0" relativeHeight="251661312" behindDoc="0" locked="0" layoutInCell="1" allowOverlap="1" wp14:anchorId="77283F99" wp14:editId="41B5E6A9">
+            <wp:simplePos x="0" y="0"/>
+            <wp:positionH relativeFrom="margin">
+              <wp:posOffset>1689100</wp:posOffset>
+            </wp:positionH>
+            <wp:positionV relativeFrom="paragraph">
+              <wp:posOffset>416560</wp:posOffset>
+            </wp:positionV>
+            <wp:extent cx="2647315" cy="818515"/>
+            <wp:effectExtent l="0" t="0" r="635" b="635"/>
+            <wp:wrapTopAndBottom/>
+            <wp:docPr id="10" name="Picture 10"/>
+            <wp:cNvGraphicFramePr>
+              <a:graphicFrameLocks xmlns:a="http://schemas.openxmlformats.org/drawingml/2006/main" noChangeAspect="1"/>
+            </wp:cNvGraphicFramePr>
+            <a:graphic xmlns:a="http://schemas.openxmlformats.org/drawingml/2006/main">
+              <a:graphicData uri="http://schemas.openxmlformats.org/drawingml/2006/picture">
+                <pic:pic xmlns:pic="http://schemas.openxmlformats.org/drawingml/2006/picture">
+                  <pic:nvPicPr>
+                    <pic:cNvPr id="1" name=""/>
+                    <pic:cNvPicPr/>
+                  </pic:nvPicPr>
+                  <pic:blipFill>
+                    <a:blip r:embed="rId19">
+                      <a:extLst>
+                        <a:ext uri="{28A0092B-C50C-407E-A947-70E740481C1C}">
+                          <a14:useLocalDpi xmlns:a14="http://schemas.microsoft.com/office/drawing/2010/main" val="0"/>
+                        </a:ext>
+                      </a:extLst>
+                    </a:blip>
+                    <a:stretch>
+                      <a:fillRect/>
+                    </a:stretch>
+                  </pic:blipFill>
+                  <pic:spPr>
+                    <a:xfrm>
+                      <a:off x="0" y="0"/>
+                      <a:ext cx="2647315" cy="818515"/>
+                    </a:xfrm>
+                    <a:prstGeom prst="rect">
+                      <a:avLst/>
+                    </a:prstGeom>
+                  </pic:spPr>
+                </pic:pic>
+              </a:graphicData>
+            </a:graphic>
+            <wp14:sizeRelH relativeFrom="margin">
+              <wp14:pctWidth>0</wp14:pctWidth>
+            </wp14:sizeRelH>
+            <wp14:sizeRelV relativeFrom="margin">
+              <wp14:pctHeight>0</wp14:pctHeight>
+            </wp14:sizeRelV>
+          </wp:anchor>
+        </w:drawing>
+      </w:r>
+      <w:r>
+        <w:rPr>
+          <w:rFonts w:cs="B Nazanin" w:hint="cs"/>
+          <w:color w:val="FF0000"/>
+          <w:sz w:val="32"/>
+          <w:szCs w:val="32"/>
+          <w:rtl/>
+          <w:lang w:bidi="fa-IR"/>
+        </w:rPr>
+        <w:t xml:space="preserve">مقدار </w:t>
+      </w:r>
+      <w:r>
+        <w:rPr>
+          <w:rFonts w:cs="B Nazanin"/>
+          <w:color w:val="FF0000"/>
+          <w:sz w:val="32"/>
+          <w:szCs w:val="32"/>
+          <w:lang w:bidi="fa-IR"/>
+        </w:rPr>
+        <w:t>speedup</w:t>
+      </w:r>
+      <w:r>
+        <w:rPr>
+          <w:rFonts w:cs="B Nazanin" w:hint="cs"/>
+          <w:color w:val="FF0000"/>
+          <w:sz w:val="32"/>
+          <w:szCs w:val="32"/>
+          <w:rtl/>
+          <w:lang w:bidi="fa-IR"/>
+        </w:rPr>
+        <w:t xml:space="preserve">: </w:t>
+      </w:r>
+    </w:p>
+    <w:p>
+      <w:pPr>
+        <w:tabs>
+          <w:tab w:val="left" w:pos="1116"/>
+        </w:tabs>
+        <w:bidi/>
+        <w:rPr>
+          <w:rFonts w:cs="B Nazanin"/>
+          <w:sz w:val="28"/>
+          <w:szCs w:val="28"/>
+          <w:rtl/>
+          <w:lang w:bidi="fa-IR"/>
+        </w:rPr>
+      </w:pPr>
+      <w:r>
+        <w:rPr>
+          <w:rFonts w:cs="B Nazanin" w:hint="cs"/>
+          <w:sz w:val="28"/>
+          <w:szCs w:val="28"/>
+          <w:rtl/>
+          <w:lang w:bidi="fa-IR"/>
+        </w:rPr>
+        <w:t xml:space="preserve">این مسئله نیز بسیار برای موازی سازی خوش تعریف است به این صورت که هر دفعه برای هر دو فریم ما 8 </w:t>
+      </w:r>
+      <w:proofErr w:type="spellStart"/>
+      <w:r>
+        <w:rPr>
+          <w:rFonts w:cs="B Nazanin" w:hint="cs"/>
+          <w:sz w:val="28"/>
+          <w:szCs w:val="28"/>
+          <w:rtl/>
+          <w:lang w:bidi="fa-IR"/>
+        </w:rPr>
+        <w:t>پیکسل</w:t>
+      </w:r>
+      <w:proofErr w:type="spellEnd"/>
+      <w:r>
+        <w:rPr>
+          <w:rFonts w:cs="B Nazanin" w:hint="cs"/>
+          <w:sz w:val="28"/>
+          <w:szCs w:val="28"/>
+          <w:rtl/>
+          <w:lang w:bidi="fa-IR"/>
+        </w:rPr>
+        <w:t xml:space="preserve"> از آنها را میخوانیم و پردازش میکنیم ولی به همان دلایل گفته شده در سوال یک امکان رسیدن به حداکثر </w:t>
+      </w:r>
+      <w:r>
+        <w:rPr>
+          <w:rFonts w:cs="B Nazanin"/>
+          <w:sz w:val="28"/>
+          <w:szCs w:val="28"/>
+          <w:lang w:bidi="fa-IR"/>
+        </w:rPr>
+        <w:t>speedup</w:t>
+      </w:r>
+      <w:r>
+        <w:rPr>
+          <w:rFonts w:cs="B Nazanin" w:hint="cs"/>
+          <w:sz w:val="28"/>
+          <w:szCs w:val="28"/>
+          <w:rtl/>
+          <w:lang w:bidi="fa-IR"/>
+        </w:rPr>
+        <w:t xml:space="preserve"> وجود ندارد.</w:t>
+      </w:r>
+    </w:p>
+    <w:p>
+      <w:pPr>
+        <w:tabs>
+          <w:tab w:val="left" w:pos="1116"/>
+        </w:tabs>
+        <w:bidi/>
+        <w:rPr>
+          <w:rFonts w:cs="B Nazanin"/>
+          <w:sz w:val="28"/>
+          <w:szCs w:val="28"/>
+          <w:lang w:bidi="fa-IR"/>
+        </w:rPr>
+      </w:pPr>
+    </w:p>
+    <w:p>
+      <w:pPr>
+        <w:tabs>
+          <w:tab w:val="left" w:pos="1116"/>
+        </w:tabs>
+        <w:bidi/>
+        <w:rPr>
+          <w:rFonts w:cs="B Nazanin"/>
+          <w:color w:val="FF0000"/>
+          <w:sz w:val="32"/>
+          <w:szCs w:val="32"/>
+          <w:lang w:bidi="fa-IR"/>
+        </w:rPr>
+      </w:pPr>
+      <w:r>
+        <w:rPr>
+          <w:rFonts w:cs="B Nazanin" w:hint="cs"/>
+          <w:color w:val="FF0000"/>
+          <w:sz w:val="32"/>
+          <w:szCs w:val="32"/>
+          <w:rtl/>
+          <w:lang w:bidi="fa-IR"/>
+        </w:rPr>
+        <w:lastRenderedPageBreak/>
+        <w:t xml:space="preserve">خروجی: </w:t>
+      </w:r>
+    </w:p>
+    <w:p>
+      <w:pPr>
+        <w:keepNext/>
+        <w:tabs>
+          <w:tab w:val="left" w:pos="1116"/>
+        </w:tabs>
+        <w:bidi/>
+        <w:jc w:val="center"/>
+        <w:rPr>
+          <w:rFonts w:hint="cs"/>
+          <w:rtl/>
+        </w:rPr>
+      </w:pPr>
+      <w:r>
+        <w:rPr>
+          <w:noProof/>
+        </w:rPr>
+        <w:drawing>
+          <wp:inline distT="0" distB="0" distL="0" distR="0" wp14:anchorId="1A138001" wp14:editId="4067CC53">
+            <wp:extent cx="5943600" cy="2576195"/>
+            <wp:effectExtent l="0" t="0" r="0" b="0"/>
+            <wp:docPr id="8" name="Picture 8"/>
+            <wp:cNvGraphicFramePr>
+              <a:graphicFrameLocks xmlns:a="http://schemas.openxmlformats.org/drawingml/2006/main" noChangeAspect="1"/>
+            </wp:cNvGraphicFramePr>
+            <a:graphic xmlns:a="http://schemas.openxmlformats.org/drawingml/2006/main">
+              <a:graphicData uri="http://schemas.openxmlformats.org/drawingml/2006/picture">
+                <pic:pic xmlns:pic="http://schemas.openxmlformats.org/drawingml/2006/picture">
+                  <pic:nvPicPr>
+                    <pic:cNvPr id="0" name="Picture 5"/>
+                    <pic:cNvPicPr>
+                      <a:picLocks noChangeAspect="1" noChangeArrowheads="1"/>
+                    </pic:cNvPicPr>
+                  </pic:nvPicPr>
+                  <pic:blipFill>
+                    <a:blip r:embed="rId20" cstate="print">
+                      <a:extLst>
+                        <a:ext uri="{28A0092B-C50C-407E-A947-70E740481C1C}">
+                          <a14:useLocalDpi xmlns:a14="http://schemas.microsoft.com/office/drawing/2010/main" val="0"/>
+                        </a:ext>
+                      </a:extLst>
+                    </a:blip>
+                    <a:srcRect/>
+                    <a:stretch>
+                      <a:fillRect/>
+                    </a:stretch>
+                  </pic:blipFill>
+                  <pic:spPr bwMode="auto">
+                    <a:xfrm>
+                      <a:off x="0" y="0"/>
+                      <a:ext cx="5943600" cy="2576195"/>
+                    </a:xfrm>
+                    <a:prstGeom prst="rect">
+                      <a:avLst/>
+                    </a:prstGeom>
+                    <a:noFill/>
+                    <a:ln>
+                      <a:noFill/>
+                    </a:ln>
+                  </pic:spPr>
+                </pic:pic>
+              </a:graphicData>
+            </a:graphic>
+          </wp:inline>
+        </w:drawing>
+      </w:r>
+      <w:r>
+        <w:rPr>
+          <w:rFonts w:hint="cs"/>
+          <w:rtl/>
+          <w:lang w:bidi="fa-IR"/>
+        </w:rPr>
+        <w:t>عکس های مربوط به دو فریم یکسان از ویدیو خروجی. عکس سمت چپ مربوط به حالت سریال و عکس سمت راست مربوط به حالت موازی است</w:t>
       </w:r>
     </w:p>
     <w:sectPr>
@@ -1251,7 +3280,7 @@
 </file>
 
 <file path=word/numbering.xml><?xml version="1.0" encoding="utf-8"?>
-<w:numbering xmlns:wpc="http://schemas.microsoft.com/office/word/2010/wordprocessingCanvas" xmlns:cx="http://schemas.microsoft.com/office/drawing/2014/chartex" xmlns:cx1="http://schemas.microsoft.com/office/drawing/2015/9/8/chartex" xmlns:cx2="http://schemas.microsoft.com/office/drawing/2015/10/21/chartex" xmlns:cx3="http://schemas.microsoft.com/office/drawing/2016/5/9/chartex" xmlns:cx4="http://schemas.microsoft.com/office/drawing/2016/5/10/chartex" xmlns:cx5="http://schemas.microsoft.com/office/drawing/2016/5/11/chartex" xmlns:cx6="http://schemas.microsoft.com/office/drawing/2016/5/12/chartex" xmlns:cx7="http://schemas.microsoft.com/office/drawing/2016/5/13/chartex" xmlns:cx8="http://schemas.microsoft.com/office/drawing/2016/5/14/chartex" xmlns:mc="http://schemas.openxmlformats.org/markup-compatibility/2006" xmlns:aink="http://schemas.microsoft.com/office/drawing/2016/ink" xmlns:am3d="http://schemas.microsoft.com/office/drawing/2017/model3d" xmlns:o="urn:schemas-microsoft-com:office:office" xmlns:oel="http://schemas.microsoft.com/office/2019/extlst" xmlns:r="http://schemas.openxmlformats.org/officeDocument/2006/relationships" xmlns:m="http://schemas.openxmlformats.org/officeDocument/2006/math" xmlns:v="urn:schemas-microsoft-com:vml" xmlns:wp14="http://schemas.microsoft.com/office/word/2010/wordprocessingDrawing" xmlns:wp="http://schemas.openxmlformats.org/drawingml/2006/wordprocessingDrawing" xmlns:w10="urn:schemas-microsoft-com:office:word" xmlns:w="http://schemas.openxmlformats.org/wordprocessingml/2006/main" xmlns:w14="http://schemas.microsoft.com/office/word/2010/wordml" xmlns:w15="http://schemas.microsoft.com/office/word/2012/wordml" xmlns:w16cex="http://schemas.microsoft.com/office/word/2018/wordml/cex" xmlns:w16cid="http://schemas.microsoft.com/office/word/2016/wordml/cid" xmlns:w16="http://schemas.microsoft.com/office/word/2018/wordml" xmlns:w16du="http://schemas.microsoft.com/office/word/2023/wordml/word16du" xmlns:w16sdtdh="http://schemas.microsoft.com/office/word/2020/wordml/sdtdatahash" xmlns:w16se="http://schemas.microsoft.com/office/word/2015/wordml/symex" xmlns:wpg="http://schemas.microsoft.com/office/word/2010/wordprocessingGroup" xmlns:wpi="http://schemas.microsoft.com/office/word/2010/wordprocessingInk" xmlns:wne="http://schemas.microsoft.com/office/word/2006/wordml" xmlns:wps="http://schemas.microsoft.com/office/word/2010/wordprocessingShape" mc:Ignorable="w14 w15 w16se w16cid w16 w16cex w16sdtdh w16du wp14">
+<w:numbering xmlns:wpc="http://schemas.microsoft.com/office/word/2010/wordprocessingCanvas" xmlns:cx="http://schemas.microsoft.com/office/drawing/2014/chartex" xmlns:cx1="http://schemas.microsoft.com/office/drawing/2015/9/8/chartex" xmlns:cx2="http://schemas.microsoft.com/office/drawing/2015/10/21/chartex" xmlns:cx3="http://schemas.microsoft.com/office/drawing/2016/5/9/chartex" xmlns:cx4="http://schemas.microsoft.com/office/drawing/2016/5/10/chartex" xmlns:cx5="http://schemas.microsoft.com/office/drawing/2016/5/11/chartex" xmlns:cx6="http://schemas.microsoft.com/office/drawing/2016/5/12/chartex" xmlns:cx7="http://schemas.microsoft.com/office/drawing/2016/5/13/chartex" xmlns:cx8="http://schemas.microsoft.com/office/drawing/2016/5/14/chartex" xmlns:mc="http://schemas.openxmlformats.org/markup-compatibility/2006" xmlns:aink="http://schemas.microsoft.com/office/drawing/2016/ink" xmlns:am3d="http://schemas.microsoft.com/office/drawing/2017/model3d" xmlns:o="urn:schemas-microsoft-com:office:office" xmlns:r="http://schemas.openxmlformats.org/officeDocument/2006/relationships" xmlns:m="http://schemas.openxmlformats.org/officeDocument/2006/math" xmlns:v="urn:schemas-microsoft-com:vml" xmlns:wp14="http://schemas.microsoft.com/office/word/2010/wordprocessingDrawing" xmlns:wp="http://schemas.openxmlformats.org/drawingml/2006/wordprocessingDrawing" xmlns:w10="urn:schemas-microsoft-com:office:word" xmlns:w="http://schemas.openxmlformats.org/wordprocessingml/2006/main" xmlns:w14="http://schemas.microsoft.com/office/word/2010/wordml" xmlns:w15="http://schemas.microsoft.com/office/word/2012/wordml" xmlns:w16cex="http://schemas.microsoft.com/office/word/2018/wordml/cex" xmlns:w16cid="http://schemas.microsoft.com/office/word/2016/wordml/cid" xmlns:w16="http://schemas.microsoft.com/office/word/2018/wordml" xmlns:w16sdtdh="http://schemas.microsoft.com/office/word/2020/wordml/sdtdatahash" xmlns:w16se="http://schemas.microsoft.com/office/word/2015/wordml/symex" xmlns:wpg="http://schemas.microsoft.com/office/word/2010/wordprocessingGroup" xmlns:wpi="http://schemas.microsoft.com/office/word/2010/wordprocessingInk" xmlns:wne="http://schemas.microsoft.com/office/word/2006/wordml" xmlns:wps="http://schemas.microsoft.com/office/word/2010/wordprocessingShape" mc:Ignorable="w14 w15 w16se w16cid w16 w16cex w16sdtdh wp14">
   <w:abstractNum w:abstractNumId="0" w15:restartNumberingAfterBreak="0">
     <w:nsid w:val="510E5C0A"/>
     <w:multiLevelType w:val="hybridMultilevel"/>
@@ -1365,14 +3394,14 @@
       </w:rPr>
     </w:lvl>
   </w:abstractNum>
-  <w:num w:numId="1" w16cid:durableId="1490054430">
+  <w:num w:numId="1">
     <w:abstractNumId w:val="0"/>
   </w:num>
 </w:numbering>
 </file>
 
 <file path=word/styles.xml><?xml version="1.0" encoding="utf-8"?>
-<w:styles xmlns:mc="http://schemas.openxmlformats.org/markup-compatibility/2006" xmlns:r="http://schemas.openxmlformats.org/officeDocument/2006/relationships" xmlns:w="http://schemas.openxmlformats.org/wordprocessingml/2006/main" xmlns:w14="http://schemas.microsoft.com/office/word/2010/wordml" xmlns:w15="http://schemas.microsoft.com/office/word/2012/wordml" xmlns:w16cex="http://schemas.microsoft.com/office/word/2018/wordml/cex" xmlns:w16cid="http://schemas.microsoft.com/office/word/2016/wordml/cid" xmlns:w16="http://schemas.microsoft.com/office/word/2018/wordml" xmlns:w16du="http://schemas.microsoft.com/office/word/2023/wordml/word16du" xmlns:w16sdtdh="http://schemas.microsoft.com/office/word/2020/wordml/sdtdatahash" xmlns:w16se="http://schemas.microsoft.com/office/word/2015/wordml/symex" mc:Ignorable="w14 w15 w16se w16cid w16 w16cex w16sdtdh w16du">
+<w:styles xmlns:mc="http://schemas.openxmlformats.org/markup-compatibility/2006" xmlns:r="http://schemas.openxmlformats.org/officeDocument/2006/relationships" xmlns:w="http://schemas.openxmlformats.org/wordprocessingml/2006/main" xmlns:w14="http://schemas.microsoft.com/office/word/2010/wordml" xmlns:w15="http://schemas.microsoft.com/office/word/2012/wordml" xmlns:w16cex="http://schemas.microsoft.com/office/word/2018/wordml/cex" xmlns:w16cid="http://schemas.microsoft.com/office/word/2016/wordml/cid" xmlns:w16="http://schemas.microsoft.com/office/word/2018/wordml" xmlns:w16sdtdh="http://schemas.microsoft.com/office/word/2020/wordml/sdtdatahash" xmlns:w16se="http://schemas.microsoft.com/office/word/2015/wordml/symex" mc:Ignorable="w14 w15 w16se w16cid w16 w16cex w16sdtdh">
   <w:docDefaults>
     <w:rPrDefault>
       <w:rPr>
@@ -1769,7 +3798,7 @@
   <w:style w:type="paragraph" w:default="1" w:styleId="Normal">
     <w:name w:val="Normal"/>
     <w:qFormat/>
-    <w:rsid w:val="00CD7933"/>
+    <w:rsid w:val="005F3CFA"/>
   </w:style>
   <w:style w:type="paragraph" w:styleId="Heading1">
     <w:name w:val="heading 1"/>
@@ -1981,6 +4010,7 @@
   <w:style w:type="character" w:default="1" w:styleId="DefaultParagraphFont">
     <w:name w:val="Default Paragraph Font"/>
     <w:uiPriority w:val="1"/>
+    <w:semiHidden/>
     <w:unhideWhenUsed/>
   </w:style>
   <w:style w:type="table" w:default="1" w:styleId="TableNormal">
@@ -2136,7 +4166,6 @@
     <w:basedOn w:val="Normal"/>
     <w:next w:val="Normal"/>
     <w:uiPriority w:val="35"/>
-    <w:semiHidden/>
     <w:unhideWhenUsed/>
     <w:qFormat/>
     <w:rsid w:val="00C7770F"/>

</xml_diff>